<commit_message>
Changes in solution development
Changes
</commit_message>
<xml_diff>
--- a/Developers test solved.docx
+++ b/Developers test solved.docx
@@ -3242,8 +3242,6 @@
         </w:rPr>
         <w:t>It’s in constant development and will include a shell interface to perform several operations like html generation from template and variable assignment by terminal prompt.</w:t>
       </w:r>
-      <w:bookmarkStart w:id="0" w:name="_GoBack"/>
-      <w:bookmarkEnd w:id="0"/>
     </w:p>
     <w:p>
       <w:pPr>
@@ -3270,6 +3268,232 @@
           <w:szCs w:val="20"/>
         </w:rPr>
         <w:t>CRUD: Create, Read, Update and Delete, searched in Google and referenced to Wikipedia</w:t>
+      </w:r>
+    </w:p>
+    <w:p>
+      <w:pPr>
+        <w:pStyle w:val="Ttulo1"/>
+        <w:numPr>
+          <w:ilvl w:val="0"/>
+          <w:numId w:val="1"/>
+        </w:numPr>
+      </w:pPr>
+      <w:proofErr w:type="spellStart"/>
+      <w:r>
+        <w:t>Sql</w:t>
+      </w:r>
+      <w:proofErr w:type="spellEnd"/>
+      <w:r>
+        <w:t xml:space="preserve"> and data </w:t>
+      </w:r>
+      <w:proofErr w:type="spellStart"/>
+      <w:r>
+        <w:t>layer</w:t>
+      </w:r>
+      <w:proofErr w:type="spellEnd"/>
+    </w:p>
+    <w:p>
+      <w:pPr>
+        <w:rPr>
+          <w:lang w:val="en-US"/>
+        </w:rPr>
+      </w:pPr>
+      <w:r>
+        <w:rPr>
+          <w:lang w:val="en-US"/>
+        </w:rPr>
+        <w:t xml:space="preserve">[File with </w:t>
+      </w:r>
+      <w:proofErr w:type="spellStart"/>
+      <w:r>
+        <w:rPr>
+          <w:lang w:val="en-US"/>
+        </w:rPr>
+        <w:t>sql</w:t>
+      </w:r>
+      <w:proofErr w:type="spellEnd"/>
+      <w:r>
+        <w:rPr>
+          <w:lang w:val="en-US"/>
+        </w:rPr>
+        <w:t xml:space="preserve"> definition and </w:t>
+      </w:r>
+      <w:proofErr w:type="spellStart"/>
+      <w:r>
+        <w:rPr>
+          <w:lang w:val="en-US"/>
+        </w:rPr>
+        <w:t>sql</w:t>
+      </w:r>
+      <w:proofErr w:type="spellEnd"/>
+      <w:r>
+        <w:rPr>
+          <w:lang w:val="en-US"/>
+        </w:rPr>
+        <w:t xml:space="preserve"> queries </w:t>
+      </w:r>
+      <w:r>
+        <w:rPr>
+          <w:lang w:val="en-US"/>
+        </w:rPr>
+        <w:t xml:space="preserve">is (or will be) in </w:t>
+      </w:r>
+      <w:proofErr w:type="spellStart"/>
+      <w:r>
+        <w:rPr>
+          <w:b/>
+          <w:lang w:val="en-US"/>
+        </w:rPr>
+        <w:t>database.mysql.sql</w:t>
+      </w:r>
+      <w:proofErr w:type="spellEnd"/>
+      <w:r>
+        <w:rPr>
+          <w:lang w:val="en-US"/>
+        </w:rPr>
+        <w:t xml:space="preserve"> file in root </w:t>
+      </w:r>
+      <w:proofErr w:type="spellStart"/>
+      <w:r>
+        <w:rPr>
+          <w:lang w:val="en-US"/>
+        </w:rPr>
+        <w:t>Git</w:t>
+      </w:r>
+      <w:proofErr w:type="spellEnd"/>
+      <w:r>
+        <w:rPr>
+          <w:lang w:val="en-US"/>
+        </w:rPr>
+        <w:t xml:space="preserve"> repository]</w:t>
+      </w:r>
+    </w:p>
+    <w:p>
+      <w:pPr>
+        <w:pStyle w:val="Ttulo1"/>
+        <w:numPr>
+          <w:ilvl w:val="0"/>
+          <w:numId w:val="1"/>
+        </w:numPr>
+      </w:pPr>
+      <w:r>
+        <w:t>General</w:t>
+      </w:r>
+    </w:p>
+    <w:p>
+      <w:pPr>
+        <w:pStyle w:val="Ttulo1"/>
+        <w:numPr>
+          <w:ilvl w:val="0"/>
+          <w:numId w:val="1"/>
+        </w:numPr>
+      </w:pPr>
+      <w:proofErr w:type="spellStart"/>
+      <w:r>
+        <w:t>P</w:t>
+      </w:r>
+      <w:bookmarkStart w:id="0" w:name="_GoBack"/>
+      <w:bookmarkEnd w:id="0"/>
+      <w:r>
+        <w:t>roblem</w:t>
+      </w:r>
+      <w:proofErr w:type="spellEnd"/>
+      <w:r>
+        <w:t xml:space="preserve"> </w:t>
+      </w:r>
+      <w:proofErr w:type="spellStart"/>
+      <w:r>
+        <w:t>solving</w:t>
+      </w:r>
+      <w:proofErr w:type="spellEnd"/>
+    </w:p>
+    <w:p>
+      <w:pPr>
+        <w:rPr>
+          <w:lang w:val="en-US"/>
+        </w:rPr>
+      </w:pPr>
+      <w:r>
+        <w:rPr>
+          <w:lang w:val="en-US"/>
+        </w:rPr>
+        <w:t>[</w:t>
+      </w:r>
+      <w:r>
+        <w:rPr>
+          <w:lang w:val="en-US"/>
+        </w:rPr>
+        <w:t xml:space="preserve">You’ll see the program in root </w:t>
+      </w:r>
+      <w:proofErr w:type="spellStart"/>
+      <w:r>
+        <w:rPr>
+          <w:lang w:val="en-US"/>
+        </w:rPr>
+        <w:t>Git</w:t>
+      </w:r>
+      <w:proofErr w:type="spellEnd"/>
+      <w:r>
+        <w:rPr>
+          <w:lang w:val="en-US"/>
+        </w:rPr>
+        <w:t xml:space="preserve"> repository. </w:t>
+      </w:r>
+      <w:r>
+        <w:rPr>
+          <w:lang w:val="en-US"/>
+        </w:rPr>
+        <w:t xml:space="preserve">Shell executable </w:t>
+      </w:r>
+      <w:proofErr w:type="spellStart"/>
+      <w:r>
+        <w:rPr>
+          <w:lang w:val="en-US"/>
+        </w:rPr>
+        <w:t>php</w:t>
+      </w:r>
+      <w:proofErr w:type="spellEnd"/>
+      <w:r>
+        <w:rPr>
+          <w:lang w:val="en-US"/>
+        </w:rPr>
+        <w:t xml:space="preserve"> file is </w:t>
+      </w:r>
+      <w:proofErr w:type="spellStart"/>
+      <w:r>
+        <w:rPr>
+          <w:b/>
+          <w:lang w:val="en-US"/>
+        </w:rPr>
+        <w:t>cmd_parenthesis.php</w:t>
+      </w:r>
+      <w:proofErr w:type="spellEnd"/>
+      <w:r>
+        <w:rPr>
+          <w:lang w:val="en-US"/>
+        </w:rPr>
+        <w:t xml:space="preserve"> and class definition is </w:t>
+      </w:r>
+      <w:proofErr w:type="spellStart"/>
+      <w:r>
+        <w:rPr>
+          <w:b/>
+          <w:lang w:val="en-US"/>
+        </w:rPr>
+        <w:t>StringCheck.class.php</w:t>
+      </w:r>
+      <w:proofErr w:type="spellEnd"/>
+      <w:r>
+        <w:rPr>
+          <w:lang w:val="en-US"/>
+        </w:rPr>
+        <w:t>.</w:t>
+      </w:r>
+      <w:r>
+        <w:rPr>
+          <w:lang w:val="en-US"/>
+        </w:rPr>
+        <w:t>]</w:t>
       </w:r>
     </w:p>
     <w:sectPr>

</xml_diff>

<commit_message>
Last update, database queries and word
</commit_message>
<xml_diff>
--- a/Developers test solved.docx
+++ b/Developers test solved.docx
@@ -900,62 +900,56 @@
                         <w:spacing w:after="0" w:line="240" w:lineRule="auto"/>
                         <w:rPr>
                           <w:b/>
+                          <w:lang w:val="en-US"/>
                         </w:rPr>
                       </w:pPr>
-                      <w:proofErr w:type="spellStart"/>
                       <w:r>
                         <w:rPr>
                           <w:b/>
-                        </w:rPr>
-                        <w:t>Idh</w:t>
-                      </w:r>
-                      <w:proofErr w:type="spellEnd"/>
-                      <w:r>
-                        <w:rPr>
-                          <w:b/>
-                        </w:rPr>
-                        <w:t xml:space="preserve"> (IND </w:t>
-                      </w:r>
-                      <w:proofErr w:type="spellStart"/>
-                      <w:r>
-                        <w:rPr>
-                          <w:b/>
-                        </w:rPr>
-                        <w:t>idroom</w:t>
-                      </w:r>
-                      <w:proofErr w:type="spellEnd"/>
-                      <w:r>
-                        <w:rPr>
-                          <w:b/>
-                        </w:rPr>
-                        <w:t>)</w:t>
+                          <w:lang w:val="en-US"/>
+                        </w:rPr>
+                        <w:t>Idh (IND idroom)</w:t>
                       </w:r>
                     </w:p>
                     <w:p>
                       <w:pPr>
                         <w:spacing w:after="0" w:line="240" w:lineRule="auto"/>
+                        <w:rPr>
+                          <w:lang w:val="en-US"/>
+                        </w:rPr>
                       </w:pPr>
-                      <w:proofErr w:type="spellStart"/>
-                      <w:r>
+                      <w:r>
+                        <w:rPr>
+                          <w:lang w:val="en-US"/>
+                        </w:rPr>
                         <w:t>Floor</w:t>
                       </w:r>
-                      <w:proofErr w:type="spellEnd"/>
                     </w:p>
                     <w:p>
                       <w:pPr>
                         <w:spacing w:after="0" w:line="240" w:lineRule="auto"/>
+                        <w:rPr>
+                          <w:lang w:val="en-US"/>
+                        </w:rPr>
                       </w:pPr>
-                      <w:proofErr w:type="spellStart"/>
-                      <w:r>
+                      <w:r>
+                        <w:rPr>
+                          <w:lang w:val="en-US"/>
+                        </w:rPr>
                         <w:t>Door</w:t>
                       </w:r>
-                      <w:proofErr w:type="spellEnd"/>
                     </w:p>
                     <w:p>
                       <w:pPr>
                         <w:spacing w:after="0" w:line="240" w:lineRule="auto"/>
+                        <w:rPr>
+                          <w:lang w:val="en-US"/>
+                        </w:rPr>
                       </w:pPr>
                       <w:r>
+                        <w:rPr>
+                          <w:lang w:val="en-US"/>
+                        </w:rPr>
                         <w:t>...</w:t>
                       </w:r>
                     </w:p>
@@ -1126,8 +1120,14 @@
                     <w:p>
                       <w:pPr>
                         <w:spacing w:after="0"/>
+                        <w:rPr>
+                          <w:lang w:val="en-US"/>
+                        </w:rPr>
                       </w:pPr>
                       <w:r>
+                        <w:rPr>
+                          <w:lang w:val="en-US"/>
+                        </w:rPr>
                         <w:t>HOTEL</w:t>
                       </w:r>
                     </w:p>
@@ -1136,17 +1136,20 @@
                         <w:spacing w:after="0" w:line="240" w:lineRule="auto"/>
                         <w:rPr>
                           <w:b/>
+                          <w:lang w:val="en-US"/>
                         </w:rPr>
                       </w:pPr>
                       <w:r>
                         <w:rPr>
                           <w:b/>
+                          <w:lang w:val="en-US"/>
                         </w:rPr>
                         <w:t>Id</w:t>
                       </w:r>
                       <w:r>
                         <w:rPr>
                           <w:b/>
+                          <w:lang w:val="en-US"/>
                         </w:rPr>
                         <w:t xml:space="preserve"> (PK)</w:t>
                       </w:r>
@@ -1154,28 +1157,42 @@
                     <w:p>
                       <w:pPr>
                         <w:spacing w:after="0" w:line="240" w:lineRule="auto"/>
+                        <w:rPr>
+                          <w:lang w:val="en-US"/>
+                        </w:rPr>
                       </w:pPr>
-                      <w:proofErr w:type="spellStart"/>
-                      <w:r>
+                      <w:r>
+                        <w:rPr>
+                          <w:lang w:val="en-US"/>
+                        </w:rPr>
                         <w:t>Name</w:t>
                       </w:r>
-                      <w:proofErr w:type="spellEnd"/>
                     </w:p>
                     <w:p>
                       <w:pPr>
                         <w:spacing w:after="0" w:line="240" w:lineRule="auto"/>
+                        <w:rPr>
+                          <w:lang w:val="en-US"/>
+                        </w:rPr>
                       </w:pPr>
-                      <w:proofErr w:type="spellStart"/>
-                      <w:r>
+                      <w:r>
+                        <w:rPr>
+                          <w:lang w:val="en-US"/>
+                        </w:rPr>
                         <w:t>Location</w:t>
                       </w:r>
-                      <w:proofErr w:type="spellEnd"/>
                     </w:p>
                     <w:p>
                       <w:pPr>
                         <w:spacing w:after="0" w:line="240" w:lineRule="auto"/>
+                        <w:rPr>
+                          <w:lang w:val="en-US"/>
+                        </w:rPr>
                       </w:pPr>
                       <w:r>
+                        <w:rPr>
+                          <w:lang w:val="en-US"/>
+                        </w:rPr>
                         <w:t>....</w:t>
                       </w:r>
                     </w:p>
@@ -1346,8 +1363,14 @@
                     <w:p>
                       <w:pPr>
                         <w:spacing w:after="0"/>
+                        <w:rPr>
+                          <w:lang w:val="en-US"/>
+                        </w:rPr>
                       </w:pPr>
                       <w:r>
+                        <w:rPr>
+                          <w:lang w:val="en-US"/>
+                        </w:rPr>
                         <w:t>CUSTOMER</w:t>
                       </w:r>
                     </w:p>
@@ -1356,17 +1379,20 @@
                         <w:spacing w:after="0" w:line="240" w:lineRule="auto"/>
                         <w:rPr>
                           <w:b/>
+                          <w:lang w:val="en-US"/>
                         </w:rPr>
                       </w:pPr>
                       <w:r>
                         <w:rPr>
                           <w:b/>
+                          <w:lang w:val="en-US"/>
                         </w:rPr>
                         <w:t>Id</w:t>
                       </w:r>
                       <w:r>
                         <w:rPr>
                           <w:b/>
+                          <w:lang w:val="en-US"/>
                         </w:rPr>
                         <w:t xml:space="preserve"> (PK)</w:t>
                       </w:r>
@@ -1374,28 +1400,42 @@
                     <w:p>
                       <w:pPr>
                         <w:spacing w:after="0" w:line="240" w:lineRule="auto"/>
+                        <w:rPr>
+                          <w:lang w:val="en-US"/>
+                        </w:rPr>
                       </w:pPr>
-                      <w:proofErr w:type="spellStart"/>
-                      <w:r>
+                      <w:r>
+                        <w:rPr>
+                          <w:lang w:val="en-US"/>
+                        </w:rPr>
                         <w:t>Name</w:t>
                       </w:r>
-                      <w:proofErr w:type="spellEnd"/>
                     </w:p>
                     <w:p>
                       <w:pPr>
                         <w:spacing w:after="0" w:line="240" w:lineRule="auto"/>
+                        <w:rPr>
+                          <w:lang w:val="en-US"/>
+                        </w:rPr>
                       </w:pPr>
-                      <w:proofErr w:type="spellStart"/>
-                      <w:r>
+                      <w:r>
+                        <w:rPr>
+                          <w:lang w:val="en-US"/>
+                        </w:rPr>
                         <w:t>Surname</w:t>
                       </w:r>
-                      <w:proofErr w:type="spellEnd"/>
                     </w:p>
                     <w:p>
                       <w:pPr>
                         <w:spacing w:after="0" w:line="240" w:lineRule="auto"/>
+                        <w:rPr>
+                          <w:lang w:val="en-US"/>
+                        </w:rPr>
                       </w:pPr>
                       <w:r>
+                        <w:rPr>
+                          <w:lang w:val="en-US"/>
+                        </w:rPr>
                         <w:t>....</w:t>
                       </w:r>
                     </w:p>
@@ -1885,16 +1925,8 @@
                         <w:rPr>
                           <w:rFonts w:asciiTheme="minorHAnsi" w:hAnsiTheme="minorHAnsi"/>
                         </w:rPr>
-                        <w:t xml:space="preserve">: Non </w:t>
-                      </w:r>
-                      <w:proofErr w:type="spellStart"/>
-                      <w:r>
-                        <w:rPr>
-                          <w:rFonts w:asciiTheme="minorHAnsi" w:hAnsiTheme="minorHAnsi"/>
-                        </w:rPr>
-                        <w:t>required</w:t>
-                      </w:r>
-                      <w:proofErr w:type="spellEnd"/>
+                        <w:t>: Non required</w:t>
+                      </w:r>
                     </w:p>
                     <w:p>
                       <w:pPr>
@@ -2873,10 +2905,7 @@
                         <w:jc w:val="center"/>
                       </w:pPr>
                       <w:r>
-                        <w:t>MVC</w:t>
-                      </w:r>
-                      <w:r>
-                        <w:t xml:space="preserve"> MODEL</w:t>
+                        <w:t>MVC MODEL</w:t>
                       </w:r>
                       <w:r>
                         <w:t xml:space="preserve"> (BASIC)</w:t>
@@ -3247,11 +3276,13 @@
       <w:pPr>
         <w:pStyle w:val="Ttulo2"/>
         <w:rPr>
-          <w:lang w:val="en-US"/>
-        </w:rPr>
-      </w:pPr>
-      <w:r>
-        <w:rPr>
+          <w:b w:val="0"/>
+          <w:lang w:val="en-US"/>
+        </w:rPr>
+      </w:pPr>
+      <w:r>
+        <w:rPr>
+          <w:b w:val="0"/>
           <w:lang w:val="en-US"/>
         </w:rPr>
         <w:t>Web searches to do this part</w:t>
@@ -3260,14 +3291,27 @@
     <w:p>
       <w:pPr>
         <w:pStyle w:val="Code"/>
-      </w:pPr>
-      <w:r>
         <w:rPr>
           <w:rFonts w:asciiTheme="minorHAnsi" w:hAnsiTheme="minorHAnsi"/>
           <w:sz w:val="20"/>
           <w:szCs w:val="20"/>
         </w:rPr>
+      </w:pPr>
+      <w:r>
+        <w:rPr>
+          <w:rFonts w:asciiTheme="minorHAnsi" w:hAnsiTheme="minorHAnsi"/>
+          <w:sz w:val="20"/>
+          <w:szCs w:val="20"/>
+        </w:rPr>
         <w:t>CRUD: Create, Read, Update and Delete, searched in Google and referenced to Wikipedia</w:t>
+      </w:r>
+      <w:r>
+        <w:rPr>
+          <w:rFonts w:asciiTheme="minorHAnsi" w:hAnsiTheme="minorHAnsi"/>
+          <w:sz w:val="20"/>
+          <w:szCs w:val="20"/>
+        </w:rPr>
+        <w:t xml:space="preserve"> (http://es.wikipedia.org/wiki/CRUD)</w:t>
       </w:r>
     </w:p>
     <w:p>
@@ -3336,7 +3380,13 @@
         <w:rPr>
           <w:lang w:val="en-US"/>
         </w:rPr>
-        <w:t xml:space="preserve">is (or will be) in </w:t>
+        <w:t>are</w:t>
+      </w:r>
+      <w:r>
+        <w:rPr>
+          <w:lang w:val="en-US"/>
+        </w:rPr>
+        <w:t xml:space="preserve"> in </w:t>
       </w:r>
       <w:proofErr w:type="spellStart"/>
       <w:r>
@@ -3366,6 +3416,147 @@
           <w:lang w:val="en-US"/>
         </w:rPr>
         <w:t xml:space="preserve"> repository]</w:t>
+      </w:r>
+    </w:p>
+    <w:p>
+      <w:pPr>
+        <w:pStyle w:val="Ttulo2"/>
+        <w:rPr>
+          <w:b w:val="0"/>
+          <w:lang w:val="en-US"/>
+        </w:rPr>
+      </w:pPr>
+      <w:r>
+        <w:rPr>
+          <w:b w:val="0"/>
+          <w:lang w:val="en-US"/>
+        </w:rPr>
+        <w:t>Web searches to do this part</w:t>
+      </w:r>
+    </w:p>
+    <w:p>
+      <w:pPr>
+        <w:pStyle w:val="Code"/>
+        <w:rPr>
+          <w:rFonts w:asciiTheme="minorHAnsi" w:hAnsiTheme="minorHAnsi"/>
+          <w:sz w:val="20"/>
+          <w:szCs w:val="20"/>
+        </w:rPr>
+      </w:pPr>
+      <w:proofErr w:type="spellStart"/>
+      <w:r>
+        <w:rPr>
+          <w:rFonts w:asciiTheme="minorHAnsi" w:hAnsiTheme="minorHAnsi"/>
+          <w:sz w:val="20"/>
+          <w:szCs w:val="20"/>
+        </w:rPr>
+        <w:t>MySql</w:t>
+      </w:r>
+      <w:proofErr w:type="spellEnd"/>
+      <w:r>
+        <w:rPr>
+          <w:rFonts w:asciiTheme="minorHAnsi" w:hAnsiTheme="minorHAnsi"/>
+          <w:sz w:val="20"/>
+          <w:szCs w:val="20"/>
+        </w:rPr>
+        <w:t xml:space="preserve"> tutorials for query data definition statements</w:t>
+      </w:r>
+      <w:r>
+        <w:rPr>
+          <w:rFonts w:asciiTheme="minorHAnsi" w:hAnsiTheme="minorHAnsi"/>
+          <w:sz w:val="20"/>
+          <w:szCs w:val="20"/>
+        </w:rPr>
+        <w:t xml:space="preserve"> (</w:t>
+      </w:r>
+      <w:hyperlink r:id="rId6" w:history="1">
+        <w:r>
+          <w:rPr>
+            <w:rStyle w:val="Hipervnculo"/>
+            <w:rFonts w:asciiTheme="minorHAnsi" w:hAnsiTheme="minorHAnsi"/>
+            <w:sz w:val="20"/>
+            <w:szCs w:val="20"/>
+          </w:rPr>
+          <w:t>http://dev.mysql.com</w:t>
+        </w:r>
+      </w:hyperlink>
+      <w:r>
+        <w:rPr>
+          <w:rFonts w:asciiTheme="minorHAnsi" w:hAnsiTheme="minorHAnsi"/>
+          <w:sz w:val="20"/>
+          <w:szCs w:val="20"/>
+        </w:rPr>
+        <w:t>)</w:t>
+      </w:r>
+    </w:p>
+    <w:p>
+      <w:pPr>
+        <w:pStyle w:val="Code"/>
+        <w:rPr>
+          <w:rFonts w:asciiTheme="minorHAnsi" w:hAnsiTheme="minorHAnsi"/>
+          <w:sz w:val="20"/>
+          <w:szCs w:val="20"/>
+        </w:rPr>
+      </w:pPr>
+      <w:r>
+        <w:rPr>
+          <w:rFonts w:asciiTheme="minorHAnsi" w:hAnsiTheme="minorHAnsi"/>
+          <w:sz w:val="20"/>
+          <w:szCs w:val="20"/>
+        </w:rPr>
+        <w:t xml:space="preserve">How to store Geo coordinates in </w:t>
+      </w:r>
+      <w:proofErr w:type="spellStart"/>
+      <w:r>
+        <w:rPr>
+          <w:rFonts w:asciiTheme="minorHAnsi" w:hAnsiTheme="minorHAnsi"/>
+          <w:sz w:val="20"/>
+          <w:szCs w:val="20"/>
+        </w:rPr>
+        <w:t>Mysql</w:t>
+      </w:r>
+      <w:proofErr w:type="spellEnd"/>
+      <w:r>
+        <w:rPr>
+          <w:rFonts w:asciiTheme="minorHAnsi" w:hAnsiTheme="minorHAnsi"/>
+          <w:sz w:val="20"/>
+          <w:szCs w:val="20"/>
+        </w:rPr>
+        <w:t xml:space="preserve">. </w:t>
+      </w:r>
+      <w:proofErr w:type="spellStart"/>
+      <w:r>
+        <w:rPr>
+          <w:rFonts w:asciiTheme="minorHAnsi" w:hAnsiTheme="minorHAnsi"/>
+          <w:sz w:val="20"/>
+          <w:szCs w:val="20"/>
+        </w:rPr>
+        <w:t>Stackoverflow</w:t>
+      </w:r>
+      <w:proofErr w:type="spellEnd"/>
+      <w:r>
+        <w:rPr>
+          <w:rFonts w:asciiTheme="minorHAnsi" w:hAnsiTheme="minorHAnsi"/>
+          <w:sz w:val="20"/>
+          <w:szCs w:val="20"/>
+        </w:rPr>
+        <w:t xml:space="preserve"> question (</w:t>
+      </w:r>
+      <w:r>
+        <w:rPr>
+          <w:rFonts w:asciiTheme="minorHAnsi" w:hAnsiTheme="minorHAnsi"/>
+          <w:sz w:val="20"/>
+          <w:szCs w:val="20"/>
+        </w:rPr>
+        <w:t>http://stackoverflow.com/questions/15886158/mysql-using-float-data-type-to-store-geographic-coordinates</w:t>
+      </w:r>
+      <w:r>
+        <w:rPr>
+          <w:rFonts w:asciiTheme="minorHAnsi" w:hAnsiTheme="minorHAnsi"/>
+          <w:sz w:val="20"/>
+          <w:szCs w:val="20"/>
+        </w:rPr>
+        <w:t>)</w:t>
       </w:r>
     </w:p>
     <w:p>
@@ -3382,20 +3573,2218 @@
     </w:p>
     <w:p>
       <w:pPr>
+        <w:widowControl w:val="0"/>
+        <w:numPr>
+          <w:ilvl w:val="0"/>
+          <w:numId w:val="6"/>
+        </w:numPr>
+        <w:suppressAutoHyphens/>
+        <w:spacing w:after="0" w:line="340" w:lineRule="atLeast"/>
+        <w:rPr>
+          <w:color w:val="000000"/>
+          <w:lang w:val="en-US"/>
+        </w:rPr>
+      </w:pPr>
+      <w:r>
+        <w:rPr>
+          <w:color w:val="000000"/>
+          <w:lang w:val="en-US"/>
+        </w:rPr>
+        <w:t>Define using your own words the next concepts in 2 lines:</w:t>
+      </w:r>
+    </w:p>
+    <w:p>
+      <w:pPr>
+        <w:spacing w:line="340" w:lineRule="atLeast"/>
+        <w:rPr>
+          <w:color w:val="000000"/>
+          <w:lang w:val="en-US"/>
+        </w:rPr>
+      </w:pPr>
+      <w:r>
+        <w:rPr>
+          <w:color w:val="000000"/>
+          <w:lang w:val="en-US"/>
+        </w:rPr>
+        <w:t xml:space="preserve">You have a live server behaving strange, you don’t know what is happening but the requests are not responding. You see the number of apache threads increase until the server crashes. </w:t>
+      </w:r>
+      <w:r>
+        <w:rPr>
+          <w:color w:val="000000"/>
+          <w:lang w:val="en-US"/>
+        </w:rPr>
+        <w:lastRenderedPageBreak/>
+        <w:t>How would you start investigating this issue? What is the test plan?</w:t>
+      </w:r>
+      <w:r>
+        <w:rPr>
+          <w:noProof/>
+          <w:color w:val="000000"/>
+          <w:lang w:val="en-US"/>
+        </w:rPr>
+        <w:t xml:space="preserve"> </w:t>
+      </w:r>
+      <w:r>
+        <w:rPr>
+          <w:noProof/>
+          <w:color w:val="000000"/>
+          <w:lang w:val="en-US"/>
+        </w:rPr>
+        <mc:AlternateContent>
+          <mc:Choice Requires="wps">
+            <w:drawing>
+              <wp:inline distT="0" distB="0" distL="0" distR="0" wp14:anchorId="6BA857B9" wp14:editId="343A57C8">
+                <wp:extent cx="5566867" cy="1403985"/>
+                <wp:effectExtent l="0" t="0" r="15240" b="22225"/>
+                <wp:docPr id="4" name="Cuadro de texto 2"/>
+                <wp:cNvGraphicFramePr>
+                  <a:graphicFrameLocks xmlns:a="http://schemas.openxmlformats.org/drawingml/2006/main"/>
+                </wp:cNvGraphicFramePr>
+                <a:graphic xmlns:a="http://schemas.openxmlformats.org/drawingml/2006/main">
+                  <a:graphicData uri="http://schemas.microsoft.com/office/word/2010/wordprocessingShape">
+                    <wps:wsp>
+                      <wps:cNvSpPr txBox="1">
+                        <a:spLocks noChangeArrowheads="1"/>
+                      </wps:cNvSpPr>
+                      <wps:spPr bwMode="auto">
+                        <a:xfrm>
+                          <a:off x="0" y="0"/>
+                          <a:ext cx="5566867" cy="1403985"/>
+                        </a:xfrm>
+                        <a:prstGeom prst="rect">
+                          <a:avLst/>
+                        </a:prstGeom>
+                        <a:solidFill>
+                          <a:srgbClr val="FFFFFF"/>
+                        </a:solidFill>
+                        <a:ln w="9525">
+                          <a:solidFill>
+                            <a:srgbClr val="000000"/>
+                          </a:solidFill>
+                          <a:miter lim="800000"/>
+                          <a:headEnd/>
+                          <a:tailEnd/>
+                        </a:ln>
+                      </wps:spPr>
+                      <wps:txbx>
+                        <w:txbxContent>
+                          <w:p>
+                            <w:pPr>
+                              <w:rPr>
+                                <w:lang w:val="en-US"/>
+                              </w:rPr>
+                            </w:pPr>
+                            <w:r>
+                              <w:rPr>
+                                <w:lang w:val="en-US"/>
+                              </w:rPr>
+                              <w:t xml:space="preserve">SOLUTION: Use </w:t>
+                            </w:r>
+                            <w:proofErr w:type="spellStart"/>
+                            <w:r>
+                              <w:rPr>
+                                <w:b/>
+                                <w:lang w:val="en-US"/>
+                              </w:rPr>
+                              <w:t>netstat</w:t>
+                            </w:r>
+                            <w:proofErr w:type="spellEnd"/>
+                            <w:r>
+                              <w:rPr>
+                                <w:lang w:val="en-US"/>
+                              </w:rPr>
+                              <w:t xml:space="preserve"> command to detect opening connections to see if it’s a too many connections at same time or is due a script timeout problem. </w:t>
+                            </w:r>
+                            <w:r>
+                              <w:rPr>
+                                <w:lang w:val="en-US"/>
+                              </w:rPr>
+                              <w:t>Take the appropriate solution depending of the problem.</w:t>
+                            </w:r>
+                            <w:r>
+                              <w:rPr>
+                                <w:lang w:val="en-US"/>
+                              </w:rPr>
+                              <w:t xml:space="preserve"> Test plan is to kill the connections and check the code executed to simulate the block and detects the main root of the fail (a server excessive connections or an excessive time execution process for each http request)</w:t>
+                            </w:r>
+                          </w:p>
+                        </w:txbxContent>
+                      </wps:txbx>
+                      <wps:bodyPr rot="0" vert="horz" wrap="square" lIns="91440" tIns="45720" rIns="91440" bIns="45720" anchor="t" anchorCtr="0">
+                        <a:spAutoFit/>
+                      </wps:bodyPr>
+                    </wps:wsp>
+                  </a:graphicData>
+                </a:graphic>
+              </wp:inline>
+            </w:drawing>
+          </mc:Choice>
+          <mc:Fallback>
+            <w:pict>
+              <v:shape id="_x0000_s1035" type="#_x0000_t202" style="width:438.35pt;height:110.55pt;visibility:visible;mso-wrap-style:square;mso-left-percent:-10001;mso-top-percent:-10001;mso-position-horizontal:absolute;mso-position-horizontal-relative:char;mso-position-vertical:absolute;mso-position-vertical-relative:line;mso-left-percent:-10001;mso-top-percent:-10001;v-text-anchor:top" o:gfxdata="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">
+                <v:textbox style="mso-fit-shape-to-text:t">
+                  <w:txbxContent>
+                    <w:p>
+                      <w:pPr>
+                        <w:rPr>
+                          <w:lang w:val="en-US"/>
+                        </w:rPr>
+                      </w:pPr>
+                      <w:r>
+                        <w:rPr>
+                          <w:lang w:val="en-US"/>
+                        </w:rPr>
+                        <w:t xml:space="preserve">SOLUTION: Use </w:t>
+                      </w:r>
+                      <w:proofErr w:type="spellStart"/>
+                      <w:r>
+                        <w:rPr>
+                          <w:b/>
+                          <w:lang w:val="en-US"/>
+                        </w:rPr>
+                        <w:t>netstat</w:t>
+                      </w:r>
+                      <w:proofErr w:type="spellEnd"/>
+                      <w:r>
+                        <w:rPr>
+                          <w:lang w:val="en-US"/>
+                        </w:rPr>
+                        <w:t xml:space="preserve"> command to detect opening connections to see if it’s a too many connections at same time or is due a script timeout problem. </w:t>
+                      </w:r>
+                      <w:r>
+                        <w:rPr>
+                          <w:lang w:val="en-US"/>
+                        </w:rPr>
+                        <w:t>Take the appropriate solution depending of the problem.</w:t>
+                      </w:r>
+                      <w:r>
+                        <w:rPr>
+                          <w:lang w:val="en-US"/>
+                        </w:rPr>
+                        <w:t xml:space="preserve"> Test plan is to kill the connections and check the code executed to simulate the block and detects the main root of the fail (a server excessive connections or an excessive time execution process for each http request)</w:t>
+                      </w:r>
+                    </w:p>
+                  </w:txbxContent>
+                </v:textbox>
+                <w10:anchorlock/>
+              </v:shape>
+            </w:pict>
+          </mc:Fallback>
+        </mc:AlternateContent>
+      </w:r>
+    </w:p>
+    <w:p>
+      <w:pPr>
+        <w:pStyle w:val="Prrafodelista"/>
+        <w:widowControl w:val="0"/>
+        <w:numPr>
+          <w:ilvl w:val="0"/>
+          <w:numId w:val="6"/>
+        </w:numPr>
+        <w:suppressAutoHyphens/>
+        <w:spacing w:after="0" w:line="340" w:lineRule="atLeast"/>
+        <w:ind w:left="0" w:firstLine="0"/>
+        <w:rPr>
+          <w:color w:val="000000"/>
+          <w:lang w:val="en-US"/>
+        </w:rPr>
+      </w:pPr>
+      <w:r>
+        <w:rPr>
+          <w:color w:val="000000"/>
+          <w:lang w:val="en-US"/>
+        </w:rPr>
+        <w:t>Difference between Unit Test , Integr</w:t>
+      </w:r>
+      <w:r>
+        <w:rPr>
+          <w:color w:val="000000"/>
+          <w:lang w:val="en-US"/>
+        </w:rPr>
+        <w:t>ation test and Acceptance test</w:t>
+      </w:r>
+      <w:r>
+        <w:rPr>
+          <w:noProof/>
+          <w:lang w:val="en-US"/>
+        </w:rPr>
+        <mc:AlternateContent>
+          <mc:Choice Requires="wps">
+            <w:drawing>
+              <wp:inline distT="0" distB="0" distL="0" distR="0" wp14:anchorId="46878C79" wp14:editId="5924C8CF">
+                <wp:extent cx="5566867" cy="1403985"/>
+                <wp:effectExtent l="0" t="0" r="15240" b="22225"/>
+                <wp:docPr id="5" name="Cuadro de texto 2"/>
+                <wp:cNvGraphicFramePr>
+                  <a:graphicFrameLocks xmlns:a="http://schemas.openxmlformats.org/drawingml/2006/main"/>
+                </wp:cNvGraphicFramePr>
+                <a:graphic xmlns:a="http://schemas.openxmlformats.org/drawingml/2006/main">
+                  <a:graphicData uri="http://schemas.microsoft.com/office/word/2010/wordprocessingShape">
+                    <wps:wsp>
+                      <wps:cNvSpPr txBox="1">
+                        <a:spLocks noChangeArrowheads="1"/>
+                      </wps:cNvSpPr>
+                      <wps:spPr bwMode="auto">
+                        <a:xfrm>
+                          <a:off x="0" y="0"/>
+                          <a:ext cx="5566867" cy="1403985"/>
+                        </a:xfrm>
+                        <a:prstGeom prst="rect">
+                          <a:avLst/>
+                        </a:prstGeom>
+                        <a:solidFill>
+                          <a:srgbClr val="FFFFFF"/>
+                        </a:solidFill>
+                        <a:ln w="9525">
+                          <a:solidFill>
+                            <a:srgbClr val="000000"/>
+                          </a:solidFill>
+                          <a:miter lim="800000"/>
+                          <a:headEnd/>
+                          <a:tailEnd/>
+                        </a:ln>
+                      </wps:spPr>
+                      <wps:txbx>
+                        <w:txbxContent>
+                          <w:p>
+                            <w:pPr>
+                              <w:rPr>
+                                <w:lang w:val="en-US"/>
+                              </w:rPr>
+                            </w:pPr>
+                            <w:r>
+                              <w:rPr>
+                                <w:lang w:val="en-US"/>
+                              </w:rPr>
+                              <w:t xml:space="preserve">SOLUTION: </w:t>
+                            </w:r>
+                            <w:r>
+                              <w:rPr>
+                                <w:lang w:val="en-US"/>
+                              </w:rPr>
+                              <w:t xml:space="preserve">Unit test it uses small modules to perform the test, then integration test, uses groups of modules to perform more complex operations, and finally acceptance test is used to verify the app </w:t>
+                            </w:r>
+                            <w:proofErr w:type="spellStart"/>
+                            <w:r>
+                              <w:rPr>
+                                <w:lang w:val="en-US"/>
+                              </w:rPr>
+                              <w:t>specificaitons</w:t>
+                            </w:r>
+                            <w:proofErr w:type="spellEnd"/>
+                            <w:r>
+                              <w:rPr>
+                                <w:lang w:val="en-US"/>
+                              </w:rPr>
+                              <w:t>.</w:t>
+                            </w:r>
+                          </w:p>
+                          <w:p>
+                            <w:pPr>
+                              <w:rPr>
+                                <w:lang w:val="en-US"/>
+                              </w:rPr>
+                            </w:pPr>
+                            <w:r>
+                              <w:rPr>
+                                <w:lang w:val="en-US"/>
+                              </w:rPr>
+                              <w:t>WEB SOURCE USED: Wikipedia (http://en.wikipedia.org)</w:t>
+                            </w:r>
+                          </w:p>
+                        </w:txbxContent>
+                      </wps:txbx>
+                      <wps:bodyPr rot="0" vert="horz" wrap="square" lIns="91440" tIns="45720" rIns="91440" bIns="45720" anchor="t" anchorCtr="0">
+                        <a:spAutoFit/>
+                      </wps:bodyPr>
+                    </wps:wsp>
+                  </a:graphicData>
+                </a:graphic>
+              </wp:inline>
+            </w:drawing>
+          </mc:Choice>
+          <mc:Fallback>
+            <w:pict>
+              <v:shape id="_x0000_s1036" type="#_x0000_t202" style="width:438.35pt;height:110.55pt;visibility:visible;mso-wrap-style:square;mso-left-percent:-10001;mso-top-percent:-10001;mso-position-horizontal:absolute;mso-position-horizontal-relative:char;mso-position-vertical:absolute;mso-position-vertical-relative:line;mso-left-percent:-10001;mso-top-percent:-10001;v-text-anchor:top" o:gfxdata="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">
+                <v:textbox style="mso-fit-shape-to-text:t">
+                  <w:txbxContent>
+                    <w:p>
+                      <w:pPr>
+                        <w:rPr>
+                          <w:lang w:val="en-US"/>
+                        </w:rPr>
+                      </w:pPr>
+                      <w:r>
+                        <w:rPr>
+                          <w:lang w:val="en-US"/>
+                        </w:rPr>
+                        <w:t xml:space="preserve">SOLUTION: </w:t>
+                      </w:r>
+                      <w:r>
+                        <w:rPr>
+                          <w:lang w:val="en-US"/>
+                        </w:rPr>
+                        <w:t xml:space="preserve">Unit test it uses small modules to perform the test, then integration test, uses groups of modules to perform more complex operations, and finally acceptance test is used to verify the app </w:t>
+                      </w:r>
+                      <w:proofErr w:type="spellStart"/>
+                      <w:r>
+                        <w:rPr>
+                          <w:lang w:val="en-US"/>
+                        </w:rPr>
+                        <w:t>specificaitons</w:t>
+                      </w:r>
+                      <w:proofErr w:type="spellEnd"/>
+                      <w:r>
+                        <w:rPr>
+                          <w:lang w:val="en-US"/>
+                        </w:rPr>
+                        <w:t>.</w:t>
+                      </w:r>
+                    </w:p>
+                    <w:p>
+                      <w:pPr>
+                        <w:rPr>
+                          <w:lang w:val="en-US"/>
+                        </w:rPr>
+                      </w:pPr>
+                      <w:r>
+                        <w:rPr>
+                          <w:lang w:val="en-US"/>
+                        </w:rPr>
+                        <w:t>WEB SOURCE USED: Wikipedia (http://en.wikipedia.org)</w:t>
+                      </w:r>
+                    </w:p>
+                  </w:txbxContent>
+                </v:textbox>
+                <w10:anchorlock/>
+              </v:shape>
+            </w:pict>
+          </mc:Fallback>
+        </mc:AlternateContent>
+      </w:r>
+    </w:p>
+    <w:p>
+      <w:pPr>
+        <w:widowControl w:val="0"/>
+        <w:numPr>
+          <w:ilvl w:val="0"/>
+          <w:numId w:val="6"/>
+        </w:numPr>
+        <w:suppressAutoHyphens/>
+        <w:spacing w:after="0" w:line="340" w:lineRule="atLeast"/>
+        <w:rPr>
+          <w:color w:val="000000"/>
+          <w:lang w:val="en-US"/>
+        </w:rPr>
+      </w:pPr>
+      <w:r>
+        <w:rPr>
+          <w:color w:val="000000"/>
+          <w:lang w:val="en-US"/>
+        </w:rPr>
+        <w:t>What is a mock and how would you create them in PHP.</w:t>
+      </w:r>
+    </w:p>
+    <w:p>
+      <w:pPr>
+        <w:widowControl w:val="0"/>
+        <w:suppressAutoHyphens/>
+        <w:spacing w:after="0" w:line="340" w:lineRule="atLeast"/>
+        <w:ind w:left="720" w:hanging="720"/>
+        <w:rPr>
+          <w:color w:val="000000"/>
+          <w:lang w:val="en-US"/>
+        </w:rPr>
+      </w:pPr>
+      <w:r>
+        <w:rPr>
+          <w:noProof/>
+          <w:lang w:val="en-US"/>
+        </w:rPr>
+        <mc:AlternateContent>
+          <mc:Choice Requires="wps">
+            <w:drawing>
+              <wp:inline distT="0" distB="0" distL="0" distR="0" wp14:anchorId="5A743D62" wp14:editId="3863BAC2">
+                <wp:extent cx="5566867" cy="1403985"/>
+                <wp:effectExtent l="0" t="0" r="15240" b="22225"/>
+                <wp:docPr id="18" name="Cuadro de texto 2"/>
+                <wp:cNvGraphicFramePr>
+                  <a:graphicFrameLocks xmlns:a="http://schemas.openxmlformats.org/drawingml/2006/main"/>
+                </wp:cNvGraphicFramePr>
+                <a:graphic xmlns:a="http://schemas.openxmlformats.org/drawingml/2006/main">
+                  <a:graphicData uri="http://schemas.microsoft.com/office/word/2010/wordprocessingShape">
+                    <wps:wsp>
+                      <wps:cNvSpPr txBox="1">
+                        <a:spLocks noChangeArrowheads="1"/>
+                      </wps:cNvSpPr>
+                      <wps:spPr bwMode="auto">
+                        <a:xfrm>
+                          <a:off x="0" y="0"/>
+                          <a:ext cx="5566867" cy="1403985"/>
+                        </a:xfrm>
+                        <a:prstGeom prst="rect">
+                          <a:avLst/>
+                        </a:prstGeom>
+                        <a:solidFill>
+                          <a:srgbClr val="FFFFFF"/>
+                        </a:solidFill>
+                        <a:ln w="9525">
+                          <a:solidFill>
+                            <a:srgbClr val="000000"/>
+                          </a:solidFill>
+                          <a:miter lim="800000"/>
+                          <a:headEnd/>
+                          <a:tailEnd/>
+                        </a:ln>
+                      </wps:spPr>
+                      <wps:txbx>
+                        <w:txbxContent>
+                          <w:p>
+                            <w:pPr>
+                              <w:rPr>
+                                <w:lang w:val="en-US"/>
+                              </w:rPr>
+                            </w:pPr>
+                            <w:r>
+                              <w:rPr>
+                                <w:lang w:val="en-US"/>
+                              </w:rPr>
+                              <w:t xml:space="preserve">SOLUTION: </w:t>
+                            </w:r>
+                            <w:r>
+                              <w:rPr>
+                                <w:lang w:val="en-US"/>
+                              </w:rPr>
+                              <w:t xml:space="preserve">Mock objects are simulated objects that mimic the behavior of real objects in controlled ways. I can create one in </w:t>
+                            </w:r>
+                            <w:proofErr w:type="spellStart"/>
+                            <w:r>
+                              <w:rPr>
+                                <w:lang w:val="en-US"/>
+                              </w:rPr>
+                              <w:t>php</w:t>
+                            </w:r>
+                            <w:proofErr w:type="spellEnd"/>
+                            <w:r>
+                              <w:rPr>
+                                <w:lang w:val="en-US"/>
+                              </w:rPr>
+                              <w:t xml:space="preserve"> by throwing several calls to method classes by using by examples a </w:t>
+                            </w:r>
+                            <w:proofErr w:type="spellStart"/>
+                            <w:r>
+                              <w:rPr>
+                                <w:lang w:val="en-US"/>
+                              </w:rPr>
+                              <w:t>foreach</w:t>
+                            </w:r>
+                            <w:proofErr w:type="spellEnd"/>
+                            <w:r>
+                              <w:rPr>
+                                <w:lang w:val="en-US"/>
+                              </w:rPr>
+                              <w:t xml:space="preserve"> iterator over a hash array with each value represents a different type of value applied to the method arguments, with real-simulation values.</w:t>
+                            </w:r>
+                          </w:p>
+                          <w:p>
+                            <w:pPr>
+                              <w:rPr>
+                                <w:lang w:val="en-US"/>
+                              </w:rPr>
+                            </w:pPr>
+                            <w:r>
+                              <w:rPr>
+                                <w:lang w:val="en-US"/>
+                              </w:rPr>
+                              <w:t>WEB SOURCE USED: Wikipedia (</w:t>
+                            </w:r>
+                            <w:r>
+                              <w:rPr>
+                                <w:lang w:val="en-US"/>
+                              </w:rPr>
+                              <w:t>http://en.wikipedia.org/wiki/Mock_object</w:t>
+                            </w:r>
+                            <w:r>
+                              <w:rPr>
+                                <w:lang w:val="en-US"/>
+                              </w:rPr>
+                              <w:t>)</w:t>
+                            </w:r>
+                          </w:p>
+                        </w:txbxContent>
+                      </wps:txbx>
+                      <wps:bodyPr rot="0" vert="horz" wrap="square" lIns="91440" tIns="45720" rIns="91440" bIns="45720" anchor="t" anchorCtr="0">
+                        <a:spAutoFit/>
+                      </wps:bodyPr>
+                    </wps:wsp>
+                  </a:graphicData>
+                </a:graphic>
+              </wp:inline>
+            </w:drawing>
+          </mc:Choice>
+          <mc:Fallback>
+            <w:pict>
+              <v:shape id="_x0000_s1037" type="#_x0000_t202" style="width:438.35pt;height:110.55pt;visibility:visible;mso-wrap-style:square;mso-left-percent:-10001;mso-top-percent:-10001;mso-position-horizontal:absolute;mso-position-horizontal-relative:char;mso-position-vertical:absolute;mso-position-vertical-relative:line;mso-left-percent:-10001;mso-top-percent:-10001;v-text-anchor:top" o:gfxdata="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">
+                <v:textbox style="mso-fit-shape-to-text:t">
+                  <w:txbxContent>
+                    <w:p>
+                      <w:pPr>
+                        <w:rPr>
+                          <w:lang w:val="en-US"/>
+                        </w:rPr>
+                      </w:pPr>
+                      <w:r>
+                        <w:rPr>
+                          <w:lang w:val="en-US"/>
+                        </w:rPr>
+                        <w:t xml:space="preserve">SOLUTION: </w:t>
+                      </w:r>
+                      <w:r>
+                        <w:rPr>
+                          <w:lang w:val="en-US"/>
+                        </w:rPr>
+                        <w:t xml:space="preserve">Mock objects are simulated objects that mimic the behavior of real objects in controlled ways. I can create one in </w:t>
+                      </w:r>
+                      <w:proofErr w:type="spellStart"/>
+                      <w:r>
+                        <w:rPr>
+                          <w:lang w:val="en-US"/>
+                        </w:rPr>
+                        <w:t>php</w:t>
+                      </w:r>
+                      <w:proofErr w:type="spellEnd"/>
+                      <w:r>
+                        <w:rPr>
+                          <w:lang w:val="en-US"/>
+                        </w:rPr>
+                        <w:t xml:space="preserve"> by throwing several calls to method classes by using by examples a </w:t>
+                      </w:r>
+                      <w:proofErr w:type="spellStart"/>
+                      <w:r>
+                        <w:rPr>
+                          <w:lang w:val="en-US"/>
+                        </w:rPr>
+                        <w:t>foreach</w:t>
+                      </w:r>
+                      <w:proofErr w:type="spellEnd"/>
+                      <w:r>
+                        <w:rPr>
+                          <w:lang w:val="en-US"/>
+                        </w:rPr>
+                        <w:t xml:space="preserve"> iterator over a hash array with each value represents a different type of value applied to the method arguments, with real-simulation values.</w:t>
+                      </w:r>
+                    </w:p>
+                    <w:p>
+                      <w:pPr>
+                        <w:rPr>
+                          <w:lang w:val="en-US"/>
+                        </w:rPr>
+                      </w:pPr>
+                      <w:r>
+                        <w:rPr>
+                          <w:lang w:val="en-US"/>
+                        </w:rPr>
+                        <w:t>WEB SOURCE USED: Wikipedia (</w:t>
+                      </w:r>
+                      <w:r>
+                        <w:rPr>
+                          <w:lang w:val="en-US"/>
+                        </w:rPr>
+                        <w:t>http://en.wikipedia.org/wiki/Mock_object</w:t>
+                      </w:r>
+                      <w:r>
+                        <w:rPr>
+                          <w:lang w:val="en-US"/>
+                        </w:rPr>
+                        <w:t>)</w:t>
+                      </w:r>
+                    </w:p>
+                  </w:txbxContent>
+                </v:textbox>
+                <w10:anchorlock/>
+              </v:shape>
+            </w:pict>
+          </mc:Fallback>
+        </mc:AlternateContent>
+      </w:r>
+    </w:p>
+    <w:p>
+      <w:pPr>
+        <w:widowControl w:val="0"/>
+        <w:numPr>
+          <w:ilvl w:val="0"/>
+          <w:numId w:val="6"/>
+        </w:numPr>
+        <w:suppressAutoHyphens/>
+        <w:spacing w:after="0" w:line="340" w:lineRule="atLeast"/>
+        <w:rPr>
+          <w:color w:val="000000"/>
+          <w:lang w:val="en-US"/>
+        </w:rPr>
+      </w:pPr>
+      <w:r>
+        <w:rPr>
+          <w:color w:val="000000"/>
+          <w:lang w:val="en-US"/>
+        </w:rPr>
+        <w:t xml:space="preserve">You need to design a storage architecture for </w:t>
+      </w:r>
+      <w:proofErr w:type="spellStart"/>
+      <w:r>
+        <w:rPr>
+          <w:color w:val="000000"/>
+          <w:lang w:val="en-US"/>
+        </w:rPr>
+        <w:t>php</w:t>
+      </w:r>
+      <w:proofErr w:type="spellEnd"/>
+      <w:r>
+        <w:rPr>
+          <w:color w:val="000000"/>
+          <w:lang w:val="en-US"/>
+        </w:rPr>
+        <w:t xml:space="preserve"> sessions that provides high </w:t>
+      </w:r>
+      <w:r>
+        <w:rPr>
+          <w:color w:val="000000"/>
+          <w:lang w:val="en-US"/>
+        </w:rPr>
+        <w:t>scalability, failover, and high performance. What would you do?</w:t>
+      </w:r>
+    </w:p>
+    <w:p>
+      <w:pPr>
+        <w:widowControl w:val="0"/>
+        <w:suppressAutoHyphens/>
+        <w:spacing w:after="0" w:line="340" w:lineRule="atLeast"/>
+        <w:rPr>
+          <w:color w:val="000000"/>
+          <w:lang w:val="en-US"/>
+        </w:rPr>
+      </w:pPr>
+      <w:r>
+        <w:rPr>
+          <w:noProof/>
+          <w:lang w:val="en-US"/>
+        </w:rPr>
+        <mc:AlternateContent>
+          <mc:Choice Requires="wps">
+            <w:drawing>
+              <wp:inline distT="0" distB="0" distL="0" distR="0" wp14:anchorId="6E365D31" wp14:editId="36A2238D">
+                <wp:extent cx="5566867" cy="1403985"/>
+                <wp:effectExtent l="0" t="0" r="15240" b="22225"/>
+                <wp:docPr id="20" name="Cuadro de texto 2"/>
+                <wp:cNvGraphicFramePr>
+                  <a:graphicFrameLocks xmlns:a="http://schemas.openxmlformats.org/drawingml/2006/main"/>
+                </wp:cNvGraphicFramePr>
+                <a:graphic xmlns:a="http://schemas.openxmlformats.org/drawingml/2006/main">
+                  <a:graphicData uri="http://schemas.microsoft.com/office/word/2010/wordprocessingShape">
+                    <wps:wsp>
+                      <wps:cNvSpPr txBox="1">
+                        <a:spLocks noChangeArrowheads="1"/>
+                      </wps:cNvSpPr>
+                      <wps:spPr bwMode="auto">
+                        <a:xfrm>
+                          <a:off x="0" y="0"/>
+                          <a:ext cx="5566867" cy="1403985"/>
+                        </a:xfrm>
+                        <a:prstGeom prst="rect">
+                          <a:avLst/>
+                        </a:prstGeom>
+                        <a:solidFill>
+                          <a:srgbClr val="FFFFFF"/>
+                        </a:solidFill>
+                        <a:ln w="9525">
+                          <a:solidFill>
+                            <a:srgbClr val="000000"/>
+                          </a:solidFill>
+                          <a:miter lim="800000"/>
+                          <a:headEnd/>
+                          <a:tailEnd/>
+                        </a:ln>
+                      </wps:spPr>
+                      <wps:txbx>
+                        <w:txbxContent>
+                          <w:p>
+                            <w:pPr>
+                              <w:rPr>
+                                <w:lang w:val="en-US"/>
+                              </w:rPr>
+                            </w:pPr>
+                            <w:r>
+                              <w:rPr>
+                                <w:lang w:val="en-US"/>
+                              </w:rPr>
+                              <w:t xml:space="preserve">SOLUTION: </w:t>
+                            </w:r>
+                            <w:r>
+                              <w:rPr>
+                                <w:lang w:val="en-US"/>
+                              </w:rPr>
+                              <w:t xml:space="preserve">I’m not an expert in this theme, but I’d try to use the powerful of </w:t>
+                            </w:r>
+                            <w:proofErr w:type="spellStart"/>
+                            <w:r>
+                              <w:rPr>
+                                <w:lang w:val="en-US"/>
+                              </w:rPr>
+                              <w:t>mysql</w:t>
+                            </w:r>
+                            <w:proofErr w:type="spellEnd"/>
+                            <w:r>
+                              <w:rPr>
+                                <w:lang w:val="en-US"/>
+                              </w:rPr>
+                              <w:t xml:space="preserve"> to manage the session data</w:t>
+                            </w:r>
+                          </w:p>
+                        </w:txbxContent>
+                      </wps:txbx>
+                      <wps:bodyPr rot="0" vert="horz" wrap="square" lIns="91440" tIns="45720" rIns="91440" bIns="45720" anchor="t" anchorCtr="0">
+                        <a:spAutoFit/>
+                      </wps:bodyPr>
+                    </wps:wsp>
+                  </a:graphicData>
+                </a:graphic>
+              </wp:inline>
+            </w:drawing>
+          </mc:Choice>
+          <mc:Fallback>
+            <w:pict>
+              <v:shape id="_x0000_s1038" type="#_x0000_t202" style="width:438.35pt;height:110.55pt;visibility:visible;mso-wrap-style:square;mso-left-percent:-10001;mso-top-percent:-10001;mso-position-horizontal:absolute;mso-position-horizontal-relative:char;mso-position-vertical:absolute;mso-position-vertical-relative:line;mso-left-percent:-10001;mso-top-percent:-10001;v-text-anchor:top" o:gfxdata="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">
+                <v:textbox style="mso-fit-shape-to-text:t">
+                  <w:txbxContent>
+                    <w:p>
+                      <w:pPr>
+                        <w:rPr>
+                          <w:lang w:val="en-US"/>
+                        </w:rPr>
+                      </w:pPr>
+                      <w:r>
+                        <w:rPr>
+                          <w:lang w:val="en-US"/>
+                        </w:rPr>
+                        <w:t xml:space="preserve">SOLUTION: </w:t>
+                      </w:r>
+                      <w:r>
+                        <w:rPr>
+                          <w:lang w:val="en-US"/>
+                        </w:rPr>
+                        <w:t xml:space="preserve">I’m not an expert in this theme, but I’d try to use the powerful of </w:t>
+                      </w:r>
+                      <w:proofErr w:type="spellStart"/>
+                      <w:r>
+                        <w:rPr>
+                          <w:lang w:val="en-US"/>
+                        </w:rPr>
+                        <w:t>mysql</w:t>
+                      </w:r>
+                      <w:proofErr w:type="spellEnd"/>
+                      <w:r>
+                        <w:rPr>
+                          <w:lang w:val="en-US"/>
+                        </w:rPr>
+                        <w:t xml:space="preserve"> to manage the session data</w:t>
+                      </w:r>
+                    </w:p>
+                  </w:txbxContent>
+                </v:textbox>
+                <w10:anchorlock/>
+              </v:shape>
+            </w:pict>
+          </mc:Fallback>
+        </mc:AlternateContent>
+      </w:r>
+    </w:p>
+    <w:p>
+      <w:pPr>
+        <w:widowControl w:val="0"/>
+        <w:numPr>
+          <w:ilvl w:val="0"/>
+          <w:numId w:val="6"/>
+        </w:numPr>
+        <w:suppressAutoHyphens/>
+        <w:spacing w:after="0" w:line="340" w:lineRule="atLeast"/>
+        <w:rPr>
+          <w:color w:val="000000"/>
+          <w:lang w:val="en-US"/>
+        </w:rPr>
+      </w:pPr>
+      <w:r>
+        <w:rPr>
+          <w:color w:val="000000"/>
+          <w:lang w:val="en-US"/>
+        </w:rPr>
+        <w:t xml:space="preserve">JSON vs XML. When / </w:t>
+      </w:r>
+      <w:proofErr w:type="gramStart"/>
+      <w:r>
+        <w:rPr>
+          <w:color w:val="000000"/>
+          <w:lang w:val="en-US"/>
+        </w:rPr>
+        <w:t>Why</w:t>
+      </w:r>
+      <w:proofErr w:type="gramEnd"/>
+      <w:r>
+        <w:rPr>
+          <w:color w:val="000000"/>
+          <w:lang w:val="en-US"/>
+        </w:rPr>
+        <w:t xml:space="preserve"> would you use instead of the other?</w:t>
+      </w:r>
+    </w:p>
+    <w:p>
+      <w:pPr>
+        <w:widowControl w:val="0"/>
+        <w:suppressAutoHyphens/>
+        <w:spacing w:after="0" w:line="340" w:lineRule="atLeast"/>
+        <w:rPr>
+          <w:color w:val="000000"/>
+          <w:lang w:val="en-US"/>
+        </w:rPr>
+      </w:pPr>
+      <w:r>
+        <w:rPr>
+          <w:noProof/>
+          <w:lang w:val="en-US"/>
+        </w:rPr>
+        <mc:AlternateContent>
+          <mc:Choice Requires="wps">
+            <w:drawing>
+              <wp:inline distT="0" distB="0" distL="0" distR="0" wp14:anchorId="2FAB01FA" wp14:editId="4E779130">
+                <wp:extent cx="5566867" cy="1403985"/>
+                <wp:effectExtent l="0" t="0" r="15240" b="22225"/>
+                <wp:docPr id="21" name="Cuadro de texto 2"/>
+                <wp:cNvGraphicFramePr>
+                  <a:graphicFrameLocks xmlns:a="http://schemas.openxmlformats.org/drawingml/2006/main"/>
+                </wp:cNvGraphicFramePr>
+                <a:graphic xmlns:a="http://schemas.openxmlformats.org/drawingml/2006/main">
+                  <a:graphicData uri="http://schemas.microsoft.com/office/word/2010/wordprocessingShape">
+                    <wps:wsp>
+                      <wps:cNvSpPr txBox="1">
+                        <a:spLocks noChangeArrowheads="1"/>
+                      </wps:cNvSpPr>
+                      <wps:spPr bwMode="auto">
+                        <a:xfrm>
+                          <a:off x="0" y="0"/>
+                          <a:ext cx="5566867" cy="1403985"/>
+                        </a:xfrm>
+                        <a:prstGeom prst="rect">
+                          <a:avLst/>
+                        </a:prstGeom>
+                        <a:solidFill>
+                          <a:srgbClr val="FFFFFF"/>
+                        </a:solidFill>
+                        <a:ln w="9525">
+                          <a:solidFill>
+                            <a:srgbClr val="000000"/>
+                          </a:solidFill>
+                          <a:miter lim="800000"/>
+                          <a:headEnd/>
+                          <a:tailEnd/>
+                        </a:ln>
+                      </wps:spPr>
+                      <wps:txbx>
+                        <w:txbxContent>
+                          <w:p>
+                            <w:pPr>
+                              <w:rPr>
+                                <w:lang w:val="en-US"/>
+                              </w:rPr>
+                            </w:pPr>
+                            <w:r>
+                              <w:rPr>
+                                <w:lang w:val="en-US"/>
+                              </w:rPr>
+                              <w:t xml:space="preserve">SOLUTION: </w:t>
+                            </w:r>
+                            <w:r>
+                              <w:rPr>
+                                <w:lang w:val="en-US"/>
+                              </w:rPr>
+                              <w:t xml:space="preserve">I’ll use JSON data for data transaction via web callings (for example to create a web service that communicate only using </w:t>
+                            </w:r>
+                            <w:proofErr w:type="spellStart"/>
+                            <w:r>
+                              <w:rPr>
+                                <w:lang w:val="en-US"/>
+                              </w:rPr>
+                              <w:t>json</w:t>
+                            </w:r>
+                            <w:proofErr w:type="spellEnd"/>
+                            <w:r>
+                              <w:rPr>
+                                <w:lang w:val="en-US"/>
+                              </w:rPr>
+                              <w:t xml:space="preserve"> </w:t>
+                            </w:r>
+                            <w:proofErr w:type="gramStart"/>
+                            <w:r>
+                              <w:rPr>
+                                <w:lang w:val="en-US"/>
+                              </w:rPr>
+                              <w:t>ask</w:t>
+                            </w:r>
+                            <w:proofErr w:type="gramEnd"/>
+                            <w:r>
+                              <w:rPr>
+                                <w:lang w:val="en-US"/>
+                              </w:rPr>
+                              <w:t xml:space="preserve"> and response strings). This is better for me due </w:t>
+                            </w:r>
+                            <w:proofErr w:type="spellStart"/>
+                            <w:r>
+                              <w:rPr>
+                                <w:lang w:val="en-US"/>
+                              </w:rPr>
+                              <w:t>json</w:t>
+                            </w:r>
+                            <w:proofErr w:type="spellEnd"/>
+                            <w:r>
+                              <w:rPr>
+                                <w:lang w:val="en-US"/>
+                              </w:rPr>
+                              <w:t xml:space="preserve"> is “lighter” than an xml document. I’d use xml for create a well-structured portion of code where the data stored is more complex than </w:t>
+                            </w:r>
+                            <w:proofErr w:type="spellStart"/>
+                            <w:r>
+                              <w:rPr>
+                                <w:lang w:val="en-US"/>
+                              </w:rPr>
+                              <w:t>json</w:t>
+                            </w:r>
+                            <w:proofErr w:type="spellEnd"/>
+                            <w:r>
+                              <w:rPr>
+                                <w:lang w:val="en-US"/>
+                              </w:rPr>
+                              <w:t xml:space="preserve"> data to read it.</w:t>
+                            </w:r>
+                          </w:p>
+                        </w:txbxContent>
+                      </wps:txbx>
+                      <wps:bodyPr rot="0" vert="horz" wrap="square" lIns="91440" tIns="45720" rIns="91440" bIns="45720" anchor="t" anchorCtr="0">
+                        <a:spAutoFit/>
+                      </wps:bodyPr>
+                    </wps:wsp>
+                  </a:graphicData>
+                </a:graphic>
+              </wp:inline>
+            </w:drawing>
+          </mc:Choice>
+          <mc:Fallback>
+            <w:pict>
+              <v:shape id="_x0000_s1039" type="#_x0000_t202" style="width:438.35pt;height:110.55pt;visibility:visible;mso-wrap-style:square;mso-left-percent:-10001;mso-top-percent:-10001;mso-position-horizontal:absolute;mso-position-horizontal-relative:char;mso-position-vertical:absolute;mso-position-vertical-relative:line;mso-left-percent:-10001;mso-top-percent:-10001;v-text-anchor:top" o:gfxdata="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">
+                <v:textbox style="mso-fit-shape-to-text:t">
+                  <w:txbxContent>
+                    <w:p>
+                      <w:pPr>
+                        <w:rPr>
+                          <w:lang w:val="en-US"/>
+                        </w:rPr>
+                      </w:pPr>
+                      <w:r>
+                        <w:rPr>
+                          <w:lang w:val="en-US"/>
+                        </w:rPr>
+                        <w:t xml:space="preserve">SOLUTION: </w:t>
+                      </w:r>
+                      <w:r>
+                        <w:rPr>
+                          <w:lang w:val="en-US"/>
+                        </w:rPr>
+                        <w:t xml:space="preserve">I’ll use JSON data for data transaction via web callings (for example to create a web service that communicate only using </w:t>
+                      </w:r>
+                      <w:proofErr w:type="spellStart"/>
+                      <w:r>
+                        <w:rPr>
+                          <w:lang w:val="en-US"/>
+                        </w:rPr>
+                        <w:t>json</w:t>
+                      </w:r>
+                      <w:proofErr w:type="spellEnd"/>
+                      <w:r>
+                        <w:rPr>
+                          <w:lang w:val="en-US"/>
+                        </w:rPr>
+                        <w:t xml:space="preserve"> </w:t>
+                      </w:r>
+                      <w:proofErr w:type="gramStart"/>
+                      <w:r>
+                        <w:rPr>
+                          <w:lang w:val="en-US"/>
+                        </w:rPr>
+                        <w:t>ask</w:t>
+                      </w:r>
+                      <w:proofErr w:type="gramEnd"/>
+                      <w:r>
+                        <w:rPr>
+                          <w:lang w:val="en-US"/>
+                        </w:rPr>
+                        <w:t xml:space="preserve"> and response strings). This is better for me due </w:t>
+                      </w:r>
+                      <w:proofErr w:type="spellStart"/>
+                      <w:r>
+                        <w:rPr>
+                          <w:lang w:val="en-US"/>
+                        </w:rPr>
+                        <w:t>json</w:t>
+                      </w:r>
+                      <w:proofErr w:type="spellEnd"/>
+                      <w:r>
+                        <w:rPr>
+                          <w:lang w:val="en-US"/>
+                        </w:rPr>
+                        <w:t xml:space="preserve"> is “lighter” than an xml document. I’d use xml for create a well-structured portion of code where the data stored is more complex than </w:t>
+                      </w:r>
+                      <w:proofErr w:type="spellStart"/>
+                      <w:r>
+                        <w:rPr>
+                          <w:lang w:val="en-US"/>
+                        </w:rPr>
+                        <w:t>json</w:t>
+                      </w:r>
+                      <w:proofErr w:type="spellEnd"/>
+                      <w:r>
+                        <w:rPr>
+                          <w:lang w:val="en-US"/>
+                        </w:rPr>
+                        <w:t xml:space="preserve"> data to read it.</w:t>
+                      </w:r>
+                    </w:p>
+                  </w:txbxContent>
+                </v:textbox>
+                <w10:anchorlock/>
+              </v:shape>
+            </w:pict>
+          </mc:Fallback>
+        </mc:AlternateContent>
+      </w:r>
+    </w:p>
+    <w:p>
+      <w:pPr>
+        <w:widowControl w:val="0"/>
+        <w:numPr>
+          <w:ilvl w:val="0"/>
+          <w:numId w:val="6"/>
+        </w:numPr>
+        <w:suppressAutoHyphens/>
+        <w:spacing w:after="0" w:line="340" w:lineRule="atLeast"/>
+        <w:rPr>
+          <w:color w:val="000000"/>
+          <w:lang w:val="en-US"/>
+        </w:rPr>
+      </w:pPr>
+      <w:r>
+        <w:rPr>
+          <w:color w:val="000000"/>
+          <w:lang w:val="en-US"/>
+        </w:rPr>
+        <w:t xml:space="preserve">If you are using </w:t>
+      </w:r>
+      <w:proofErr w:type="spellStart"/>
+      <w:r>
+        <w:rPr>
+          <w:color w:val="000000"/>
+          <w:lang w:val="en-US"/>
+        </w:rPr>
+        <w:t>mysql</w:t>
+      </w:r>
+      <w:proofErr w:type="spellEnd"/>
+      <w:r>
+        <w:rPr>
+          <w:color w:val="000000"/>
+          <w:lang w:val="en-US"/>
+        </w:rPr>
+        <w:t xml:space="preserve"> command “explain”, what do you look at to know if you must optimize a query</w:t>
+      </w:r>
+    </w:p>
+    <w:p>
+      <w:pPr>
+        <w:widowControl w:val="0"/>
+        <w:suppressAutoHyphens/>
+        <w:spacing w:after="0" w:line="340" w:lineRule="atLeast"/>
+        <w:ind w:left="720" w:hanging="720"/>
+        <w:rPr>
+          <w:color w:val="000000"/>
+          <w:lang w:val="en-US"/>
+        </w:rPr>
+      </w:pPr>
+      <w:r>
+        <w:rPr>
+          <w:noProof/>
+          <w:lang w:val="en-US"/>
+        </w:rPr>
+        <mc:AlternateContent>
+          <mc:Choice Requires="wps">
+            <w:drawing>
+              <wp:inline distT="0" distB="0" distL="0" distR="0" wp14:anchorId="11C9CF8F" wp14:editId="062C527B">
+                <wp:extent cx="5566867" cy="1403985"/>
+                <wp:effectExtent l="0" t="0" r="15240" b="22225"/>
+                <wp:docPr id="22" name="Cuadro de texto 2"/>
+                <wp:cNvGraphicFramePr>
+                  <a:graphicFrameLocks xmlns:a="http://schemas.openxmlformats.org/drawingml/2006/main"/>
+                </wp:cNvGraphicFramePr>
+                <a:graphic xmlns:a="http://schemas.openxmlformats.org/drawingml/2006/main">
+                  <a:graphicData uri="http://schemas.microsoft.com/office/word/2010/wordprocessingShape">
+                    <wps:wsp>
+                      <wps:cNvSpPr txBox="1">
+                        <a:spLocks noChangeArrowheads="1"/>
+                      </wps:cNvSpPr>
+                      <wps:spPr bwMode="auto">
+                        <a:xfrm>
+                          <a:off x="0" y="0"/>
+                          <a:ext cx="5566867" cy="1403985"/>
+                        </a:xfrm>
+                        <a:prstGeom prst="rect">
+                          <a:avLst/>
+                        </a:prstGeom>
+                        <a:solidFill>
+                          <a:srgbClr val="FFFFFF"/>
+                        </a:solidFill>
+                        <a:ln w="9525">
+                          <a:solidFill>
+                            <a:srgbClr val="000000"/>
+                          </a:solidFill>
+                          <a:miter lim="800000"/>
+                          <a:headEnd/>
+                          <a:tailEnd/>
+                        </a:ln>
+                      </wps:spPr>
+                      <wps:txbx>
+                        <w:txbxContent>
+                          <w:p>
+                            <w:pPr>
+                              <w:rPr>
+                                <w:lang w:val="en-US"/>
+                              </w:rPr>
+                            </w:pPr>
+                            <w:r>
+                              <w:rPr>
+                                <w:lang w:val="en-US"/>
+                              </w:rPr>
+                              <w:t>SOLUTION: I think you should block the nested join by using STRAIGHT_JOIN keyword after the SELECT keyword.</w:t>
+                            </w:r>
+                          </w:p>
+                          <w:p>
+                            <w:pPr>
+                              <w:rPr>
+                                <w:lang w:val="en-US"/>
+                              </w:rPr>
+                            </w:pPr>
+                            <w:r>
+                              <w:rPr>
+                                <w:lang w:val="en-US"/>
+                              </w:rPr>
+                              <w:t xml:space="preserve">WEB SOURCE: </w:t>
+                            </w:r>
+                            <w:proofErr w:type="spellStart"/>
+                            <w:r>
+                              <w:rPr>
+                                <w:lang w:val="en-US"/>
+                              </w:rPr>
+                              <w:t>mysql</w:t>
+                            </w:r>
+                            <w:proofErr w:type="spellEnd"/>
+                            <w:r>
+                              <w:rPr>
+                                <w:lang w:val="en-US"/>
+                              </w:rPr>
+                              <w:t xml:space="preserve"> tutorial (</w:t>
+                            </w:r>
+                            <w:r>
+                              <w:rPr>
+                                <w:lang w:val="en-US"/>
+                              </w:rPr>
+                              <w:t>http://dev.mysql.com/doc/refman/5.5/en/using-explain.html</w:t>
+                            </w:r>
+                            <w:r>
+                              <w:rPr>
+                                <w:lang w:val="en-US"/>
+                              </w:rPr>
+                              <w:t>)</w:t>
+                            </w:r>
+                          </w:p>
+                        </w:txbxContent>
+                      </wps:txbx>
+                      <wps:bodyPr rot="0" vert="horz" wrap="square" lIns="91440" tIns="45720" rIns="91440" bIns="45720" anchor="t" anchorCtr="0">
+                        <a:spAutoFit/>
+                      </wps:bodyPr>
+                    </wps:wsp>
+                  </a:graphicData>
+                </a:graphic>
+              </wp:inline>
+            </w:drawing>
+          </mc:Choice>
+          <mc:Fallback>
+            <w:pict>
+              <v:shape id="_x0000_s1040" type="#_x0000_t202" style="width:438.35pt;height:110.55pt;visibility:visible;mso-wrap-style:square;mso-left-percent:-10001;mso-top-percent:-10001;mso-position-horizontal:absolute;mso-position-horizontal-relative:char;mso-position-vertical:absolute;mso-position-vertical-relative:line;mso-left-percent:-10001;mso-top-percent:-10001;v-text-anchor:top" o:gfxdata="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">
+                <v:textbox style="mso-fit-shape-to-text:t">
+                  <w:txbxContent>
+                    <w:p>
+                      <w:pPr>
+                        <w:rPr>
+                          <w:lang w:val="en-US"/>
+                        </w:rPr>
+                      </w:pPr>
+                      <w:r>
+                        <w:rPr>
+                          <w:lang w:val="en-US"/>
+                        </w:rPr>
+                        <w:t>SOLUTION: I think you should block the nested join by using STRAIGHT_JOIN keyword after the SELECT keyword.</w:t>
+                      </w:r>
+                    </w:p>
+                    <w:p>
+                      <w:pPr>
+                        <w:rPr>
+                          <w:lang w:val="en-US"/>
+                        </w:rPr>
+                      </w:pPr>
+                      <w:r>
+                        <w:rPr>
+                          <w:lang w:val="en-US"/>
+                        </w:rPr>
+                        <w:t xml:space="preserve">WEB SOURCE: </w:t>
+                      </w:r>
+                      <w:proofErr w:type="spellStart"/>
+                      <w:r>
+                        <w:rPr>
+                          <w:lang w:val="en-US"/>
+                        </w:rPr>
+                        <w:t>mysql</w:t>
+                      </w:r>
+                      <w:proofErr w:type="spellEnd"/>
+                      <w:r>
+                        <w:rPr>
+                          <w:lang w:val="en-US"/>
+                        </w:rPr>
+                        <w:t xml:space="preserve"> tutorial (</w:t>
+                      </w:r>
+                      <w:r>
+                        <w:rPr>
+                          <w:lang w:val="en-US"/>
+                        </w:rPr>
+                        <w:t>http://dev.mysql.com/doc/refman/5.5/en/using-explain.html</w:t>
+                      </w:r>
+                      <w:r>
+                        <w:rPr>
+                          <w:lang w:val="en-US"/>
+                        </w:rPr>
+                        <w:t>)</w:t>
+                      </w:r>
+                    </w:p>
+                  </w:txbxContent>
+                </v:textbox>
+                <w10:anchorlock/>
+              </v:shape>
+            </w:pict>
+          </mc:Fallback>
+        </mc:AlternateContent>
+      </w:r>
+    </w:p>
+    <w:p>
+      <w:pPr>
+        <w:widowControl w:val="0"/>
+        <w:numPr>
+          <w:ilvl w:val="0"/>
+          <w:numId w:val="6"/>
+        </w:numPr>
+        <w:suppressAutoHyphens/>
+        <w:spacing w:after="0" w:line="340" w:lineRule="atLeast"/>
+        <w:rPr>
+          <w:color w:val="000000"/>
+          <w:lang w:val="en-US"/>
+        </w:rPr>
+      </w:pPr>
+      <w:r>
+        <w:rPr>
+          <w:color w:val="000000"/>
+          <w:lang w:val="en-US"/>
+        </w:rPr>
+        <w:t>What advantages provides the usage of traits?</w:t>
+      </w:r>
+    </w:p>
+    <w:p>
+      <w:pPr>
+        <w:widowControl w:val="0"/>
+        <w:suppressAutoHyphens/>
+        <w:spacing w:after="0" w:line="340" w:lineRule="atLeast"/>
+        <w:rPr>
+          <w:color w:val="000000"/>
+          <w:lang w:val="en-US"/>
+        </w:rPr>
+      </w:pPr>
+      <w:r>
+        <w:rPr>
+          <w:noProof/>
+          <w:lang w:val="en-US"/>
+        </w:rPr>
+        <w:lastRenderedPageBreak/>
+        <mc:AlternateContent>
+          <mc:Choice Requires="wps">
+            <w:drawing>
+              <wp:inline distT="0" distB="0" distL="0" distR="0" wp14:anchorId="3D2F2C9C" wp14:editId="55CF26A0">
+                <wp:extent cx="5566867" cy="1403985"/>
+                <wp:effectExtent l="0" t="0" r="15240" b="22225"/>
+                <wp:docPr id="23" name="Cuadro de texto 2"/>
+                <wp:cNvGraphicFramePr>
+                  <a:graphicFrameLocks xmlns:a="http://schemas.openxmlformats.org/drawingml/2006/main"/>
+                </wp:cNvGraphicFramePr>
+                <a:graphic xmlns:a="http://schemas.openxmlformats.org/drawingml/2006/main">
+                  <a:graphicData uri="http://schemas.microsoft.com/office/word/2010/wordprocessingShape">
+                    <wps:wsp>
+                      <wps:cNvSpPr txBox="1">
+                        <a:spLocks noChangeArrowheads="1"/>
+                      </wps:cNvSpPr>
+                      <wps:spPr bwMode="auto">
+                        <a:xfrm>
+                          <a:off x="0" y="0"/>
+                          <a:ext cx="5566867" cy="1403985"/>
+                        </a:xfrm>
+                        <a:prstGeom prst="rect">
+                          <a:avLst/>
+                        </a:prstGeom>
+                        <a:solidFill>
+                          <a:srgbClr val="FFFFFF"/>
+                        </a:solidFill>
+                        <a:ln w="9525">
+                          <a:solidFill>
+                            <a:srgbClr val="000000"/>
+                          </a:solidFill>
+                          <a:miter lim="800000"/>
+                          <a:headEnd/>
+                          <a:tailEnd/>
+                        </a:ln>
+                      </wps:spPr>
+                      <wps:txbx>
+                        <w:txbxContent>
+                          <w:p>
+                            <w:pPr>
+                              <w:rPr>
+                                <w:lang w:val="en-US"/>
+                              </w:rPr>
+                            </w:pPr>
+                            <w:r>
+                              <w:rPr>
+                                <w:lang w:val="en-US"/>
+                              </w:rPr>
+                              <w:t xml:space="preserve">SOLUTION: </w:t>
+                            </w:r>
+                            <w:r>
+                              <w:rPr>
+                                <w:lang w:val="en-US"/>
+                              </w:rPr>
+                              <w:t xml:space="preserve">To </w:t>
+                            </w:r>
+                            <w:r>
+                              <w:rPr>
+                                <w:lang w:val="en-US"/>
+                              </w:rPr>
+                              <w:t>code reuse in single inheritance to reduce some limitations of single inheritance by enabling a developer to reuse sets of methods freely in several independent classes.</w:t>
+                            </w:r>
+                          </w:p>
+                          <w:p>
+                            <w:pPr>
+                              <w:rPr>
+                                <w:lang w:val="en-US"/>
+                              </w:rPr>
+                            </w:pPr>
+                            <w:r>
+                              <w:rPr>
+                                <w:lang w:val="en-US"/>
+                              </w:rPr>
+                              <w:t>W</w:t>
+                            </w:r>
+                            <w:r>
+                              <w:rPr>
+                                <w:lang w:val="en-US"/>
+                              </w:rPr>
+                              <w:t xml:space="preserve">EB SOURCE: </w:t>
+                            </w:r>
+                            <w:proofErr w:type="spellStart"/>
+                            <w:r>
+                              <w:rPr>
+                                <w:lang w:val="en-US"/>
+                              </w:rPr>
+                              <w:t>Php</w:t>
+                            </w:r>
+                            <w:proofErr w:type="spellEnd"/>
+                            <w:r>
+                              <w:rPr>
+                                <w:lang w:val="en-US"/>
+                              </w:rPr>
+                              <w:t xml:space="preserve"> manual (</w:t>
+                            </w:r>
+                            <w:r>
+                              <w:rPr>
+                                <w:lang w:val="en-US"/>
+                              </w:rPr>
+                              <w:t>http://php.net/manual/es/language.oop5.traits.php</w:t>
+                            </w:r>
+                            <w:r>
+                              <w:rPr>
+                                <w:lang w:val="en-US"/>
+                              </w:rPr>
+                              <w:t>)</w:t>
+                            </w:r>
+                          </w:p>
+                        </w:txbxContent>
+                      </wps:txbx>
+                      <wps:bodyPr rot="0" vert="horz" wrap="square" lIns="91440" tIns="45720" rIns="91440" bIns="45720" anchor="t" anchorCtr="0">
+                        <a:spAutoFit/>
+                      </wps:bodyPr>
+                    </wps:wsp>
+                  </a:graphicData>
+                </a:graphic>
+              </wp:inline>
+            </w:drawing>
+          </mc:Choice>
+          <mc:Fallback>
+            <w:pict>
+              <v:shape id="_x0000_s1041" type="#_x0000_t202" style="width:438.35pt;height:110.55pt;visibility:visible;mso-wrap-style:square;mso-left-percent:-10001;mso-top-percent:-10001;mso-position-horizontal:absolute;mso-position-horizontal-relative:char;mso-position-vertical:absolute;mso-position-vertical-relative:line;mso-left-percent:-10001;mso-top-percent:-10001;v-text-anchor:top" o:gfxdata="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">
+                <v:textbox style="mso-fit-shape-to-text:t">
+                  <w:txbxContent>
+                    <w:p>
+                      <w:pPr>
+                        <w:rPr>
+                          <w:lang w:val="en-US"/>
+                        </w:rPr>
+                      </w:pPr>
+                      <w:r>
+                        <w:rPr>
+                          <w:lang w:val="en-US"/>
+                        </w:rPr>
+                        <w:t xml:space="preserve">SOLUTION: </w:t>
+                      </w:r>
+                      <w:r>
+                        <w:rPr>
+                          <w:lang w:val="en-US"/>
+                        </w:rPr>
+                        <w:t xml:space="preserve">To </w:t>
+                      </w:r>
+                      <w:r>
+                        <w:rPr>
+                          <w:lang w:val="en-US"/>
+                        </w:rPr>
+                        <w:t>code reuse in single inheritance to reduce some limitations of single inheritance by enabling a developer to reuse sets of methods freely in several independent classes.</w:t>
+                      </w:r>
+                    </w:p>
+                    <w:p>
+                      <w:pPr>
+                        <w:rPr>
+                          <w:lang w:val="en-US"/>
+                        </w:rPr>
+                      </w:pPr>
+                      <w:r>
+                        <w:rPr>
+                          <w:lang w:val="en-US"/>
+                        </w:rPr>
+                        <w:t>W</w:t>
+                      </w:r>
+                      <w:r>
+                        <w:rPr>
+                          <w:lang w:val="en-US"/>
+                        </w:rPr>
+                        <w:t xml:space="preserve">EB SOURCE: </w:t>
+                      </w:r>
+                      <w:proofErr w:type="spellStart"/>
+                      <w:r>
+                        <w:rPr>
+                          <w:lang w:val="en-US"/>
+                        </w:rPr>
+                        <w:t>Php</w:t>
+                      </w:r>
+                      <w:proofErr w:type="spellEnd"/>
+                      <w:r>
+                        <w:rPr>
+                          <w:lang w:val="en-US"/>
+                        </w:rPr>
+                        <w:t xml:space="preserve"> manual (</w:t>
+                      </w:r>
+                      <w:r>
+                        <w:rPr>
+                          <w:lang w:val="en-US"/>
+                        </w:rPr>
+                        <w:t>http://php.net/manual/es/language.oop5.traits.php</w:t>
+                      </w:r>
+                      <w:r>
+                        <w:rPr>
+                          <w:lang w:val="en-US"/>
+                        </w:rPr>
+                        <w:t>)</w:t>
+                      </w:r>
+                    </w:p>
+                  </w:txbxContent>
+                </v:textbox>
+                <w10:anchorlock/>
+              </v:shape>
+            </w:pict>
+          </mc:Fallback>
+        </mc:AlternateContent>
+      </w:r>
+    </w:p>
+    <w:p>
+      <w:pPr>
+        <w:widowControl w:val="0"/>
+        <w:numPr>
+          <w:ilvl w:val="0"/>
+          <w:numId w:val="6"/>
+        </w:numPr>
+        <w:suppressAutoHyphens/>
+        <w:spacing w:after="0" w:line="340" w:lineRule="atLeast"/>
+        <w:rPr>
+          <w:color w:val="000000"/>
+          <w:lang w:val="en-US"/>
+        </w:rPr>
+      </w:pPr>
+      <w:r>
+        <w:rPr>
+          <w:color w:val="000000"/>
+          <w:lang w:val="en-US"/>
+        </w:rPr>
+        <w:t xml:space="preserve">What is the benefit of using </w:t>
+      </w:r>
+      <w:proofErr w:type="spellStart"/>
+      <w:r>
+        <w:rPr>
+          <w:color w:val="000000"/>
+          <w:lang w:val="en-US"/>
+        </w:rPr>
+        <w:t>NameSpaces</w:t>
+      </w:r>
+      <w:proofErr w:type="spellEnd"/>
+      <w:r>
+        <w:rPr>
+          <w:color w:val="000000"/>
+          <w:lang w:val="en-US"/>
+        </w:rPr>
+        <w:t>?</w:t>
+      </w:r>
+    </w:p>
+    <w:p>
+      <w:pPr>
+        <w:widowControl w:val="0"/>
+        <w:suppressAutoHyphens/>
+        <w:spacing w:after="0" w:line="340" w:lineRule="atLeast"/>
+        <w:rPr>
+          <w:color w:val="000000"/>
+          <w:lang w:val="en-US"/>
+        </w:rPr>
+      </w:pPr>
+      <w:r>
+        <w:rPr>
+          <w:noProof/>
+          <w:lang w:val="en-US"/>
+        </w:rPr>
+        <mc:AlternateContent>
+          <mc:Choice Requires="wps">
+            <w:drawing>
+              <wp:inline distT="0" distB="0" distL="0" distR="0" wp14:anchorId="448FBF0F" wp14:editId="59A16B34">
+                <wp:extent cx="5566867" cy="1403985"/>
+                <wp:effectExtent l="0" t="0" r="15240" b="22225"/>
+                <wp:docPr id="24" name="Cuadro de texto 2"/>
+                <wp:cNvGraphicFramePr>
+                  <a:graphicFrameLocks xmlns:a="http://schemas.openxmlformats.org/drawingml/2006/main"/>
+                </wp:cNvGraphicFramePr>
+                <a:graphic xmlns:a="http://schemas.openxmlformats.org/drawingml/2006/main">
+                  <a:graphicData uri="http://schemas.microsoft.com/office/word/2010/wordprocessingShape">
+                    <wps:wsp>
+                      <wps:cNvSpPr txBox="1">
+                        <a:spLocks noChangeArrowheads="1"/>
+                      </wps:cNvSpPr>
+                      <wps:spPr bwMode="auto">
+                        <a:xfrm>
+                          <a:off x="0" y="0"/>
+                          <a:ext cx="5566867" cy="1403985"/>
+                        </a:xfrm>
+                        <a:prstGeom prst="rect">
+                          <a:avLst/>
+                        </a:prstGeom>
+                        <a:solidFill>
+                          <a:srgbClr val="FFFFFF"/>
+                        </a:solidFill>
+                        <a:ln w="9525">
+                          <a:solidFill>
+                            <a:srgbClr val="000000"/>
+                          </a:solidFill>
+                          <a:miter lim="800000"/>
+                          <a:headEnd/>
+                          <a:tailEnd/>
+                        </a:ln>
+                      </wps:spPr>
+                      <wps:txbx>
+                        <w:txbxContent>
+                          <w:p>
+                            <w:pPr>
+                              <w:rPr>
+                                <w:lang w:val="en-US"/>
+                              </w:rPr>
+                            </w:pPr>
+                            <w:r>
+                              <w:rPr>
+                                <w:lang w:val="en-US"/>
+                              </w:rPr>
+                              <w:t xml:space="preserve">SOLUTION: </w:t>
+                            </w:r>
+                            <w:r>
+                              <w:rPr>
+                                <w:lang w:val="en-US"/>
+                              </w:rPr>
+                              <w:t>Reducing a lot of typing by renaming classes due you can encapsulate some classes about a similar purpose and will not collide with other classes that has the same name. In addition you</w:t>
+                            </w:r>
+                            <w:proofErr w:type="gramStart"/>
+                            <w:r>
+                              <w:rPr>
+                                <w:lang w:val="en-US"/>
+                              </w:rPr>
+                              <w:t>’ll can</w:t>
+                            </w:r>
+                            <w:proofErr w:type="gramEnd"/>
+                            <w:r>
+                              <w:rPr>
+                                <w:lang w:val="en-US"/>
+                              </w:rPr>
+                              <w:t xml:space="preserve"> create alias classes to shorten long names, improving readability of source code.</w:t>
+                            </w:r>
+                          </w:p>
+                          <w:p>
+                            <w:pPr>
+                              <w:rPr>
+                                <w:lang w:val="en-US"/>
+                              </w:rPr>
+                            </w:pPr>
+                            <w:r>
+                              <w:rPr>
+                                <w:lang w:val="en-US"/>
+                              </w:rPr>
+                              <w:t xml:space="preserve">WEB SOURCE: </w:t>
+                            </w:r>
+                            <w:proofErr w:type="spellStart"/>
+                            <w:r>
+                              <w:rPr>
+                                <w:lang w:val="en-US"/>
+                              </w:rPr>
+                              <w:t>Php</w:t>
+                            </w:r>
+                            <w:proofErr w:type="spellEnd"/>
+                            <w:r>
+                              <w:rPr>
+                                <w:lang w:val="en-US"/>
+                              </w:rPr>
+                              <w:t xml:space="preserve"> manual (</w:t>
+                            </w:r>
+                            <w:r>
+                              <w:rPr>
+                                <w:lang w:val="en-US"/>
+                              </w:rPr>
+                              <w:t>http://php.net/manual/en/language.namespaces.rationale.php</w:t>
+                            </w:r>
+                            <w:r>
+                              <w:rPr>
+                                <w:lang w:val="en-US"/>
+                              </w:rPr>
+                              <w:t>)</w:t>
+                            </w:r>
+                          </w:p>
+                        </w:txbxContent>
+                      </wps:txbx>
+                      <wps:bodyPr rot="0" vert="horz" wrap="square" lIns="91440" tIns="45720" rIns="91440" bIns="45720" anchor="t" anchorCtr="0">
+                        <a:spAutoFit/>
+                      </wps:bodyPr>
+                    </wps:wsp>
+                  </a:graphicData>
+                </a:graphic>
+              </wp:inline>
+            </w:drawing>
+          </mc:Choice>
+          <mc:Fallback>
+            <w:pict>
+              <v:shape id="_x0000_s1042" type="#_x0000_t202" style="width:438.35pt;height:110.55pt;visibility:visible;mso-wrap-style:square;mso-left-percent:-10001;mso-top-percent:-10001;mso-position-horizontal:absolute;mso-position-horizontal-relative:char;mso-position-vertical:absolute;mso-position-vertical-relative:line;mso-left-percent:-10001;mso-top-percent:-10001;v-text-anchor:top" o:gfxdata="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">
+                <v:textbox style="mso-fit-shape-to-text:t">
+                  <w:txbxContent>
+                    <w:p>
+                      <w:pPr>
+                        <w:rPr>
+                          <w:lang w:val="en-US"/>
+                        </w:rPr>
+                      </w:pPr>
+                      <w:r>
+                        <w:rPr>
+                          <w:lang w:val="en-US"/>
+                        </w:rPr>
+                        <w:t xml:space="preserve">SOLUTION: </w:t>
+                      </w:r>
+                      <w:r>
+                        <w:rPr>
+                          <w:lang w:val="en-US"/>
+                        </w:rPr>
+                        <w:t>Reducing a lot of typing by renaming classes due you can encapsulate some classes about a similar purpose and will not collide with other classes that has the same name. In addition you</w:t>
+                      </w:r>
+                      <w:proofErr w:type="gramStart"/>
+                      <w:r>
+                        <w:rPr>
+                          <w:lang w:val="en-US"/>
+                        </w:rPr>
+                        <w:t>’ll can</w:t>
+                      </w:r>
+                      <w:proofErr w:type="gramEnd"/>
+                      <w:r>
+                        <w:rPr>
+                          <w:lang w:val="en-US"/>
+                        </w:rPr>
+                        <w:t xml:space="preserve"> create alias classes to shorten long names, improving readability of source code.</w:t>
+                      </w:r>
+                    </w:p>
+                    <w:p>
+                      <w:pPr>
+                        <w:rPr>
+                          <w:lang w:val="en-US"/>
+                        </w:rPr>
+                      </w:pPr>
+                      <w:r>
+                        <w:rPr>
+                          <w:lang w:val="en-US"/>
+                        </w:rPr>
+                        <w:t xml:space="preserve">WEB SOURCE: </w:t>
+                      </w:r>
+                      <w:proofErr w:type="spellStart"/>
+                      <w:r>
+                        <w:rPr>
+                          <w:lang w:val="en-US"/>
+                        </w:rPr>
+                        <w:t>Php</w:t>
+                      </w:r>
+                      <w:proofErr w:type="spellEnd"/>
+                      <w:r>
+                        <w:rPr>
+                          <w:lang w:val="en-US"/>
+                        </w:rPr>
+                        <w:t xml:space="preserve"> manual (</w:t>
+                      </w:r>
+                      <w:r>
+                        <w:rPr>
+                          <w:lang w:val="en-US"/>
+                        </w:rPr>
+                        <w:t>http://php.net/manual/en/language.namespaces.rationale.php</w:t>
+                      </w:r>
+                      <w:r>
+                        <w:rPr>
+                          <w:lang w:val="en-US"/>
+                        </w:rPr>
+                        <w:t>)</w:t>
+                      </w:r>
+                    </w:p>
+                  </w:txbxContent>
+                </v:textbox>
+                <w10:anchorlock/>
+              </v:shape>
+            </w:pict>
+          </mc:Fallback>
+        </mc:AlternateContent>
+      </w:r>
+    </w:p>
+    <w:p>
+      <w:pPr>
+        <w:widowControl w:val="0"/>
+        <w:numPr>
+          <w:ilvl w:val="0"/>
+          <w:numId w:val="6"/>
+        </w:numPr>
+        <w:suppressAutoHyphens/>
+        <w:spacing w:after="0" w:line="340" w:lineRule="atLeast"/>
+        <w:rPr>
+          <w:color w:val="000000"/>
+          <w:lang w:val="en-US"/>
+        </w:rPr>
+      </w:pPr>
+      <w:proofErr w:type="spellStart"/>
+      <w:r>
+        <w:rPr>
+          <w:color w:val="000000"/>
+          <w:lang w:val="en-US"/>
+        </w:rPr>
+        <w:t>RESTful</w:t>
+      </w:r>
+      <w:proofErr w:type="spellEnd"/>
+      <w:r>
+        <w:rPr>
+          <w:color w:val="000000"/>
+          <w:lang w:val="en-US"/>
+        </w:rPr>
+        <w:t xml:space="preserve"> interface vs SOAP. Benefits of each option</w:t>
+      </w:r>
+    </w:p>
+    <w:p>
+      <w:pPr>
+        <w:widowControl w:val="0"/>
+        <w:suppressAutoHyphens/>
+        <w:spacing w:after="0" w:line="340" w:lineRule="atLeast"/>
+        <w:rPr>
+          <w:color w:val="000000"/>
+          <w:lang w:val="en-US"/>
+        </w:rPr>
+      </w:pPr>
+      <w:r>
+        <w:rPr>
+          <w:noProof/>
+          <w:lang w:val="en-US"/>
+        </w:rPr>
+        <mc:AlternateContent>
+          <mc:Choice Requires="wps">
+            <w:drawing>
+              <wp:inline distT="0" distB="0" distL="0" distR="0" wp14:anchorId="72276969" wp14:editId="6D03D32F">
+                <wp:extent cx="5566867" cy="1403985"/>
+                <wp:effectExtent l="0" t="0" r="15240" b="22225"/>
+                <wp:docPr id="25" name="Cuadro de texto 2"/>
+                <wp:cNvGraphicFramePr>
+                  <a:graphicFrameLocks xmlns:a="http://schemas.openxmlformats.org/drawingml/2006/main"/>
+                </wp:cNvGraphicFramePr>
+                <a:graphic xmlns:a="http://schemas.openxmlformats.org/drawingml/2006/main">
+                  <a:graphicData uri="http://schemas.microsoft.com/office/word/2010/wordprocessingShape">
+                    <wps:wsp>
+                      <wps:cNvSpPr txBox="1">
+                        <a:spLocks noChangeArrowheads="1"/>
+                      </wps:cNvSpPr>
+                      <wps:spPr bwMode="auto">
+                        <a:xfrm>
+                          <a:off x="0" y="0"/>
+                          <a:ext cx="5566867" cy="1403985"/>
+                        </a:xfrm>
+                        <a:prstGeom prst="rect">
+                          <a:avLst/>
+                        </a:prstGeom>
+                        <a:solidFill>
+                          <a:srgbClr val="FFFFFF"/>
+                        </a:solidFill>
+                        <a:ln w="9525">
+                          <a:solidFill>
+                            <a:srgbClr val="000000"/>
+                          </a:solidFill>
+                          <a:miter lim="800000"/>
+                          <a:headEnd/>
+                          <a:tailEnd/>
+                        </a:ln>
+                      </wps:spPr>
+                      <wps:txbx>
+                        <w:txbxContent>
+                          <w:p>
+                            <w:pPr>
+                              <w:rPr>
+                                <w:lang w:val="en-US"/>
+                              </w:rPr>
+                            </w:pPr>
+                            <w:r>
+                              <w:rPr>
+                                <w:lang w:val="en-US"/>
+                              </w:rPr>
+                              <w:t xml:space="preserve">SOLUTION: </w:t>
+                            </w:r>
+                            <w:r>
+                              <w:rPr>
+                                <w:lang w:val="en-US"/>
+                              </w:rPr>
+                              <w:t>If the web service is not yours, you must use the required interface of it. SOAP is transport independent, standardized while REST is easier to use and more flexible.</w:t>
+                            </w:r>
+                          </w:p>
+                          <w:p>
+                            <w:pPr>
+                              <w:rPr>
+                                <w:lang w:val="en-US"/>
+                              </w:rPr>
+                            </w:pPr>
+                            <w:r>
+                              <w:rPr>
+                                <w:lang w:val="en-US"/>
+                              </w:rPr>
+                              <w:t xml:space="preserve">WEB SOURCE: </w:t>
+                            </w:r>
+                            <w:r>
+                              <w:rPr>
+                                <w:lang w:val="en-US"/>
+                              </w:rPr>
+                              <w:t>http://blog.smartbear.com/apis/understanding-soap-and-rest-basics/</w:t>
+                            </w:r>
+                          </w:p>
+                        </w:txbxContent>
+                      </wps:txbx>
+                      <wps:bodyPr rot="0" vert="horz" wrap="square" lIns="91440" tIns="45720" rIns="91440" bIns="45720" anchor="t" anchorCtr="0">
+                        <a:spAutoFit/>
+                      </wps:bodyPr>
+                    </wps:wsp>
+                  </a:graphicData>
+                </a:graphic>
+              </wp:inline>
+            </w:drawing>
+          </mc:Choice>
+          <mc:Fallback>
+            <w:pict>
+              <v:shape id="_x0000_s1043" type="#_x0000_t202" style="width:438.35pt;height:110.55pt;visibility:visible;mso-wrap-style:square;mso-left-percent:-10001;mso-top-percent:-10001;mso-position-horizontal:absolute;mso-position-horizontal-relative:char;mso-position-vertical:absolute;mso-position-vertical-relative:line;mso-left-percent:-10001;mso-top-percent:-10001;v-text-anchor:top" o:gfxdata="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">
+                <v:textbox style="mso-fit-shape-to-text:t">
+                  <w:txbxContent>
+                    <w:p>
+                      <w:pPr>
+                        <w:rPr>
+                          <w:lang w:val="en-US"/>
+                        </w:rPr>
+                      </w:pPr>
+                      <w:r>
+                        <w:rPr>
+                          <w:lang w:val="en-US"/>
+                        </w:rPr>
+                        <w:t xml:space="preserve">SOLUTION: </w:t>
+                      </w:r>
+                      <w:r>
+                        <w:rPr>
+                          <w:lang w:val="en-US"/>
+                        </w:rPr>
+                        <w:t>If the web service is not yours, you must use the required interface of it. SOAP is transport independent, standardized while REST is easier to use and more flexible.</w:t>
+                      </w:r>
+                    </w:p>
+                    <w:p>
+                      <w:pPr>
+                        <w:rPr>
+                          <w:lang w:val="en-US"/>
+                        </w:rPr>
+                      </w:pPr>
+                      <w:r>
+                        <w:rPr>
+                          <w:lang w:val="en-US"/>
+                        </w:rPr>
+                        <w:t xml:space="preserve">WEB SOURCE: </w:t>
+                      </w:r>
+                      <w:r>
+                        <w:rPr>
+                          <w:lang w:val="en-US"/>
+                        </w:rPr>
+                        <w:t>http://blog.smartbear.com/apis/understanding-soap-and-rest-basics/</w:t>
+                      </w:r>
+                    </w:p>
+                  </w:txbxContent>
+                </v:textbox>
+                <w10:anchorlock/>
+              </v:shape>
+            </w:pict>
+          </mc:Fallback>
+        </mc:AlternateContent>
+      </w:r>
+    </w:p>
+    <w:p>
+      <w:pPr>
+        <w:widowControl w:val="0"/>
+        <w:numPr>
+          <w:ilvl w:val="0"/>
+          <w:numId w:val="6"/>
+        </w:numPr>
+        <w:suppressAutoHyphens/>
+        <w:spacing w:after="0" w:line="340" w:lineRule="atLeast"/>
+        <w:rPr>
+          <w:color w:val="000000"/>
+          <w:lang w:val="en-US"/>
+        </w:rPr>
+      </w:pPr>
+      <w:r>
+        <w:rPr>
+          <w:color w:val="000000"/>
+          <w:lang w:val="en-US"/>
+        </w:rPr>
+        <w:t>What is dependency injection about? What are some of the key benefits of using it?</w:t>
+      </w:r>
+    </w:p>
+    <w:p>
+      <w:pPr>
+        <w:widowControl w:val="0"/>
+        <w:suppressAutoHyphens/>
+        <w:spacing w:after="0" w:line="340" w:lineRule="atLeast"/>
+        <w:rPr>
+          <w:color w:val="000000"/>
+          <w:lang w:val="en-US"/>
+        </w:rPr>
+      </w:pPr>
+      <w:r>
+        <w:rPr>
+          <w:noProof/>
+          <w:lang w:val="en-US"/>
+        </w:rPr>
+        <mc:AlternateContent>
+          <mc:Choice Requires="wps">
+            <w:drawing>
+              <wp:inline distT="0" distB="0" distL="0" distR="0" wp14:anchorId="00DBE719" wp14:editId="0F3D6833">
+                <wp:extent cx="5566867" cy="1403985"/>
+                <wp:effectExtent l="0" t="0" r="15240" b="22225"/>
+                <wp:docPr id="26" name="Cuadro de texto 2"/>
+                <wp:cNvGraphicFramePr>
+                  <a:graphicFrameLocks xmlns:a="http://schemas.openxmlformats.org/drawingml/2006/main"/>
+                </wp:cNvGraphicFramePr>
+                <a:graphic xmlns:a="http://schemas.openxmlformats.org/drawingml/2006/main">
+                  <a:graphicData uri="http://schemas.microsoft.com/office/word/2010/wordprocessingShape">
+                    <wps:wsp>
+                      <wps:cNvSpPr txBox="1">
+                        <a:spLocks noChangeArrowheads="1"/>
+                      </wps:cNvSpPr>
+                      <wps:spPr bwMode="auto">
+                        <a:xfrm>
+                          <a:off x="0" y="0"/>
+                          <a:ext cx="5566867" cy="1403985"/>
+                        </a:xfrm>
+                        <a:prstGeom prst="rect">
+                          <a:avLst/>
+                        </a:prstGeom>
+                        <a:solidFill>
+                          <a:srgbClr val="FFFFFF"/>
+                        </a:solidFill>
+                        <a:ln w="9525">
+                          <a:solidFill>
+                            <a:srgbClr val="000000"/>
+                          </a:solidFill>
+                          <a:miter lim="800000"/>
+                          <a:headEnd/>
+                          <a:tailEnd/>
+                        </a:ln>
+                      </wps:spPr>
+                      <wps:txbx>
+                        <w:txbxContent>
+                          <w:p>
+                            <w:pPr>
+                              <w:rPr>
+                                <w:lang w:val="en-US"/>
+                              </w:rPr>
+                            </w:pPr>
+                            <w:r>
+                              <w:rPr>
+                                <w:lang w:val="en-US"/>
+                              </w:rPr>
+                              <w:t xml:space="preserve">SOLUTION: </w:t>
+                            </w:r>
+                            <w:r>
+                              <w:rPr>
+                                <w:lang w:val="en-US"/>
+                              </w:rPr>
+                              <w:t xml:space="preserve">A software design pattern that allows a program design to follow the dependency inversion principle. This means that a service is made part of the client’s state. The main benefit is that the client doesn’t needs to find or build the </w:t>
+                            </w:r>
+                            <w:r>
+                              <w:rPr>
+                                <w:lang w:val="en-US"/>
+                              </w:rPr>
+                              <w:t>service.</w:t>
+                            </w:r>
+                            <w:bookmarkStart w:id="0" w:name="_GoBack"/>
+                            <w:bookmarkEnd w:id="0"/>
+                          </w:p>
+                          <w:p>
+                            <w:pPr>
+                              <w:rPr>
+                                <w:lang w:val="en-US"/>
+                              </w:rPr>
+                            </w:pPr>
+                            <w:r>
+                              <w:rPr>
+                                <w:lang w:val="en-US"/>
+                              </w:rPr>
+                              <w:t>WEB SOURCE: Wikipedia (</w:t>
+                            </w:r>
+                            <w:r>
+                              <w:rPr>
+                                <w:lang w:val="en-US"/>
+                              </w:rPr>
+                              <w:t>http://en.wikipedia.org/wiki/Dependency_injection</w:t>
+                            </w:r>
+                            <w:r>
+                              <w:rPr>
+                                <w:lang w:val="en-US"/>
+                              </w:rPr>
+                              <w:t>)</w:t>
+                            </w:r>
+                          </w:p>
+                        </w:txbxContent>
+                      </wps:txbx>
+                      <wps:bodyPr rot="0" vert="horz" wrap="square" lIns="91440" tIns="45720" rIns="91440" bIns="45720" anchor="t" anchorCtr="0">
+                        <a:spAutoFit/>
+                      </wps:bodyPr>
+                    </wps:wsp>
+                  </a:graphicData>
+                </a:graphic>
+              </wp:inline>
+            </w:drawing>
+          </mc:Choice>
+          <mc:Fallback>
+            <w:pict>
+              <v:shape id="_x0000_s1044" type="#_x0000_t202" style="width:438.35pt;height:110.55pt;visibility:visible;mso-wrap-style:square;mso-left-percent:-10001;mso-top-percent:-10001;mso-position-horizontal:absolute;mso-position-horizontal-relative:char;mso-position-vertical:absolute;mso-position-vertical-relative:line;mso-left-percent:-10001;mso-top-percent:-10001;v-text-anchor:top" o:gfxdata="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">
+                <v:textbox style="mso-fit-shape-to-text:t">
+                  <w:txbxContent>
+                    <w:p>
+                      <w:pPr>
+                        <w:rPr>
+                          <w:lang w:val="en-US"/>
+                        </w:rPr>
+                      </w:pPr>
+                      <w:r>
+                        <w:rPr>
+                          <w:lang w:val="en-US"/>
+                        </w:rPr>
+                        <w:t xml:space="preserve">SOLUTION: </w:t>
+                      </w:r>
+                      <w:r>
+                        <w:rPr>
+                          <w:lang w:val="en-US"/>
+                        </w:rPr>
+                        <w:t xml:space="preserve">A software design pattern that allows a program design to follow the dependency inversion principle. This means that a service is made part of the client’s state. The main benefit is that the client doesn’t needs to find or build the </w:t>
+                      </w:r>
+                      <w:r>
+                        <w:rPr>
+                          <w:lang w:val="en-US"/>
+                        </w:rPr>
+                        <w:t>service.</w:t>
+                      </w:r>
+                      <w:bookmarkStart w:id="1" w:name="_GoBack"/>
+                      <w:bookmarkEnd w:id="1"/>
+                    </w:p>
+                    <w:p>
+                      <w:pPr>
+                        <w:rPr>
+                          <w:lang w:val="en-US"/>
+                        </w:rPr>
+                      </w:pPr>
+                      <w:r>
+                        <w:rPr>
+                          <w:lang w:val="en-US"/>
+                        </w:rPr>
+                        <w:t>WEB SOURCE: Wikipedia (</w:t>
+                      </w:r>
+                      <w:r>
+                        <w:rPr>
+                          <w:lang w:val="en-US"/>
+                        </w:rPr>
+                        <w:t>http://en.wikipedia.org/wiki/Dependency_injection</w:t>
+                      </w:r>
+                      <w:r>
+                        <w:rPr>
+                          <w:lang w:val="en-US"/>
+                        </w:rPr>
+                        <w:t>)</w:t>
+                      </w:r>
+                    </w:p>
+                  </w:txbxContent>
+                </v:textbox>
+                <w10:anchorlock/>
+              </v:shape>
+            </w:pict>
+          </mc:Fallback>
+        </mc:AlternateContent>
+      </w:r>
+    </w:p>
+    <w:p>
+      <w:pPr>
         <w:pStyle w:val="Ttulo1"/>
         <w:numPr>
           <w:ilvl w:val="0"/>
-          <w:numId w:val="1"/>
+          <w:numId w:val="7"/>
         </w:numPr>
       </w:pPr>
       <w:proofErr w:type="spellStart"/>
       <w:r>
-        <w:t>P</w:t>
-      </w:r>
-      <w:bookmarkStart w:id="0" w:name="_GoBack"/>
-      <w:bookmarkEnd w:id="0"/>
-      <w:r>
-        <w:t>roblem</w:t>
+        <w:t>Problem</w:t>
       </w:r>
       <w:proofErr w:type="spellEnd"/>
       <w:r>
@@ -3509,6 +5898,117 @@
 <file path=word/numbering.xml><?xml version="1.0" encoding="utf-8"?>
 <w:numbering xmlns:wpc="http://schemas.microsoft.com/office/word/2010/wordprocessingCanvas" xmlns:mc="http://schemas.openxmlformats.org/markup-compatibility/2006" xmlns:o="urn:schemas-microsoft-com:office:office" xmlns:r="http://schemas.openxmlformats.org/officeDocument/2006/relationships" xmlns:m="http://schemas.openxmlformats.org/officeDocument/2006/math" xmlns:v="urn:schemas-microsoft-com:vml" xmlns:wp14="http://schemas.microsoft.com/office/word/2010/wordprocessingDrawing" xmlns:wp="http://schemas.openxmlformats.org/drawingml/2006/wordprocessingDrawing" xmlns:w10="urn:schemas-microsoft-com:office:word" xmlns:w="http://schemas.openxmlformats.org/wordprocessingml/2006/main" xmlns:w14="http://schemas.microsoft.com/office/word/2010/wordml" xmlns:wpg="http://schemas.microsoft.com/office/word/2010/wordprocessingGroup" xmlns:wpi="http://schemas.microsoft.com/office/word/2010/wordprocessingInk" xmlns:wne="http://schemas.microsoft.com/office/word/2006/wordml" xmlns:wps="http://schemas.microsoft.com/office/word/2010/wordprocessingShape" mc:Ignorable="w14 wp14">
   <w:abstractNum w:abstractNumId="0">
+    <w:nsid w:val="00000002"/>
+    <w:multiLevelType w:val="singleLevel"/>
+    <w:tmpl w:val="00000002"/>
+    <w:name w:val="WW8Num2"/>
+    <w:lvl w:ilvl="0">
+      <w:start w:val="1"/>
+      <w:numFmt w:val="decimal"/>
+      <w:lvlText w:val="%1."/>
+      <w:lvlJc w:val="left"/>
+      <w:pPr>
+        <w:tabs>
+          <w:tab w:val="num" w:pos="0"/>
+        </w:tabs>
+        <w:ind w:left="720" w:hanging="360"/>
+      </w:pPr>
+      <w:rPr>
+        <w:color w:val="000000"/>
+        <w:sz w:val="22"/>
+      </w:rPr>
+    </w:lvl>
+  </w:abstractNum>
+  <w:abstractNum w:abstractNumId="1">
+    <w:nsid w:val="227814BE"/>
+    <w:multiLevelType w:val="hybridMultilevel"/>
+    <w:tmpl w:val="9CD8A0C6"/>
+    <w:lvl w:ilvl="0" w:tplc="0CFA4ABA">
+      <w:start w:val="1"/>
+      <w:numFmt w:val="decimal"/>
+      <w:lvlText w:val="%1."/>
+      <w:lvlJc w:val="left"/>
+      <w:pPr>
+        <w:ind w:left="720" w:hanging="360"/>
+      </w:pPr>
+      <w:rPr>
+        <w:rFonts w:hint="default"/>
+      </w:rPr>
+    </w:lvl>
+    <w:lvl w:ilvl="1" w:tplc="0C0A0019" w:tentative="1">
+      <w:start w:val="1"/>
+      <w:numFmt w:val="lowerLetter"/>
+      <w:lvlText w:val="%2."/>
+      <w:lvlJc w:val="left"/>
+      <w:pPr>
+        <w:ind w:left="1440" w:hanging="360"/>
+      </w:pPr>
+    </w:lvl>
+    <w:lvl w:ilvl="2" w:tplc="0C0A001B" w:tentative="1">
+      <w:start w:val="1"/>
+      <w:numFmt w:val="lowerRoman"/>
+      <w:lvlText w:val="%3."/>
+      <w:lvlJc w:val="right"/>
+      <w:pPr>
+        <w:ind w:left="2160" w:hanging="180"/>
+      </w:pPr>
+    </w:lvl>
+    <w:lvl w:ilvl="3" w:tplc="0C0A000F" w:tentative="1">
+      <w:start w:val="1"/>
+      <w:numFmt w:val="decimal"/>
+      <w:lvlText w:val="%4."/>
+      <w:lvlJc w:val="left"/>
+      <w:pPr>
+        <w:ind w:left="2880" w:hanging="360"/>
+      </w:pPr>
+    </w:lvl>
+    <w:lvl w:ilvl="4" w:tplc="0C0A0019" w:tentative="1">
+      <w:start w:val="1"/>
+      <w:numFmt w:val="lowerLetter"/>
+      <w:lvlText w:val="%5."/>
+      <w:lvlJc w:val="left"/>
+      <w:pPr>
+        <w:ind w:left="3600" w:hanging="360"/>
+      </w:pPr>
+    </w:lvl>
+    <w:lvl w:ilvl="5" w:tplc="0C0A001B" w:tentative="1">
+      <w:start w:val="1"/>
+      <w:numFmt w:val="lowerRoman"/>
+      <w:lvlText w:val="%6."/>
+      <w:lvlJc w:val="right"/>
+      <w:pPr>
+        <w:ind w:left="4320" w:hanging="180"/>
+      </w:pPr>
+    </w:lvl>
+    <w:lvl w:ilvl="6" w:tplc="0C0A000F" w:tentative="1">
+      <w:start w:val="1"/>
+      <w:numFmt w:val="decimal"/>
+      <w:lvlText w:val="%7."/>
+      <w:lvlJc w:val="left"/>
+      <w:pPr>
+        <w:ind w:left="5040" w:hanging="360"/>
+      </w:pPr>
+    </w:lvl>
+    <w:lvl w:ilvl="7" w:tplc="0C0A0019" w:tentative="1">
+      <w:start w:val="1"/>
+      <w:numFmt w:val="lowerLetter"/>
+      <w:lvlText w:val="%8."/>
+      <w:lvlJc w:val="left"/>
+      <w:pPr>
+        <w:ind w:left="5760" w:hanging="360"/>
+      </w:pPr>
+    </w:lvl>
+    <w:lvl w:ilvl="8" w:tplc="0C0A001B" w:tentative="1">
+      <w:start w:val="1"/>
+      <w:numFmt w:val="lowerRoman"/>
+      <w:lvlText w:val="%9."/>
+      <w:lvlJc w:val="right"/>
+      <w:pPr>
+        <w:ind w:left="6480" w:hanging="180"/>
+      </w:pPr>
+    </w:lvl>
+  </w:abstractNum>
+  <w:abstractNum w:abstractNumId="2">
     <w:nsid w:val="2AA00498"/>
     <w:multiLevelType w:val="hybridMultilevel"/>
     <w:tmpl w:val="E2020744"/>
@@ -3621,7 +6121,96 @@
       </w:rPr>
     </w:lvl>
   </w:abstractNum>
-  <w:abstractNum w:abstractNumId="1">
+  <w:abstractNum w:abstractNumId="3">
+    <w:nsid w:val="2D235695"/>
+    <w:multiLevelType w:val="hybridMultilevel"/>
+    <w:tmpl w:val="AAF4C418"/>
+    <w:lvl w:ilvl="0" w:tplc="E7041A32">
+      <w:start w:val="4"/>
+      <w:numFmt w:val="decimal"/>
+      <w:lvlText w:val="%1."/>
+      <w:lvlJc w:val="left"/>
+      <w:pPr>
+        <w:ind w:left="720" w:hanging="360"/>
+      </w:pPr>
+      <w:rPr>
+        <w:rFonts w:hint="default"/>
+      </w:rPr>
+    </w:lvl>
+    <w:lvl w:ilvl="1" w:tplc="0C0A0019" w:tentative="1">
+      <w:start w:val="1"/>
+      <w:numFmt w:val="lowerLetter"/>
+      <w:lvlText w:val="%2."/>
+      <w:lvlJc w:val="left"/>
+      <w:pPr>
+        <w:ind w:left="1440" w:hanging="360"/>
+      </w:pPr>
+    </w:lvl>
+    <w:lvl w:ilvl="2" w:tplc="0C0A001B" w:tentative="1">
+      <w:start w:val="1"/>
+      <w:numFmt w:val="lowerRoman"/>
+      <w:lvlText w:val="%3."/>
+      <w:lvlJc w:val="right"/>
+      <w:pPr>
+        <w:ind w:left="2160" w:hanging="180"/>
+      </w:pPr>
+    </w:lvl>
+    <w:lvl w:ilvl="3" w:tplc="0C0A000F" w:tentative="1">
+      <w:start w:val="1"/>
+      <w:numFmt w:val="decimal"/>
+      <w:lvlText w:val="%4."/>
+      <w:lvlJc w:val="left"/>
+      <w:pPr>
+        <w:ind w:left="2880" w:hanging="360"/>
+      </w:pPr>
+    </w:lvl>
+    <w:lvl w:ilvl="4" w:tplc="0C0A0019" w:tentative="1">
+      <w:start w:val="1"/>
+      <w:numFmt w:val="lowerLetter"/>
+      <w:lvlText w:val="%5."/>
+      <w:lvlJc w:val="left"/>
+      <w:pPr>
+        <w:ind w:left="3600" w:hanging="360"/>
+      </w:pPr>
+    </w:lvl>
+    <w:lvl w:ilvl="5" w:tplc="0C0A001B" w:tentative="1">
+      <w:start w:val="1"/>
+      <w:numFmt w:val="lowerRoman"/>
+      <w:lvlText w:val="%6."/>
+      <w:lvlJc w:val="right"/>
+      <w:pPr>
+        <w:ind w:left="4320" w:hanging="180"/>
+      </w:pPr>
+    </w:lvl>
+    <w:lvl w:ilvl="6" w:tplc="0C0A000F" w:tentative="1">
+      <w:start w:val="1"/>
+      <w:numFmt w:val="decimal"/>
+      <w:lvlText w:val="%7."/>
+      <w:lvlJc w:val="left"/>
+      <w:pPr>
+        <w:ind w:left="5040" w:hanging="360"/>
+      </w:pPr>
+    </w:lvl>
+    <w:lvl w:ilvl="7" w:tplc="0C0A0019" w:tentative="1">
+      <w:start w:val="1"/>
+      <w:numFmt w:val="lowerLetter"/>
+      <w:lvlText w:val="%8."/>
+      <w:lvlJc w:val="left"/>
+      <w:pPr>
+        <w:ind w:left="5760" w:hanging="360"/>
+      </w:pPr>
+    </w:lvl>
+    <w:lvl w:ilvl="8" w:tplc="0C0A001B" w:tentative="1">
+      <w:start w:val="1"/>
+      <w:numFmt w:val="lowerRoman"/>
+      <w:lvlText w:val="%9."/>
+      <w:lvlJc w:val="right"/>
+      <w:pPr>
+        <w:ind w:left="6480" w:hanging="180"/>
+      </w:pPr>
+    </w:lvl>
+  </w:abstractNum>
+  <w:abstractNum w:abstractNumId="4">
     <w:nsid w:val="310A126A"/>
     <w:multiLevelType w:val="hybridMultilevel"/>
     <w:tmpl w:val="9D124984"/>
@@ -3735,7 +6324,7 @@
       </w:rPr>
     </w:lvl>
   </w:abstractNum>
-  <w:abstractNum w:abstractNumId="2">
+  <w:abstractNum w:abstractNumId="5">
     <w:nsid w:val="62E81B47"/>
     <w:multiLevelType w:val="hybridMultilevel"/>
     <w:tmpl w:val="898C6A76"/>
@@ -3824,7 +6413,7 @@
       </w:pPr>
     </w:lvl>
   </w:abstractNum>
-  <w:abstractNum w:abstractNumId="3">
+  <w:abstractNum w:abstractNumId="6">
     <w:nsid w:val="7EBF2B14"/>
     <w:multiLevelType w:val="hybridMultilevel"/>
     <w:tmpl w:val="91B67BA4"/>
@@ -3938,16 +6527,28 @@
     </w:lvl>
   </w:abstractNum>
   <w:num w:numId="1">
+    <w:abstractNumId w:val="5"/>
+  </w:num>
+  <w:num w:numId="2">
+    <w:abstractNumId w:val="6"/>
+  </w:num>
+  <w:num w:numId="3">
+    <w:abstractNumId w:val="4"/>
+  </w:num>
+  <w:num w:numId="4">
     <w:abstractNumId w:val="2"/>
   </w:num>
-  <w:num w:numId="2">
-    <w:abstractNumId w:val="3"/>
+  <w:num w:numId="5">
+    <w:abstractNumId w:val="0"/>
+    <w:lvlOverride w:ilvl="0">
+      <w:startOverride w:val="1"/>
+    </w:lvlOverride>
   </w:num>
-  <w:num w:numId="3">
+  <w:num w:numId="6">
     <w:abstractNumId w:val="1"/>
   </w:num>
-  <w:num w:numId="4">
-    <w:abstractNumId w:val="0"/>
+  <w:num w:numId="7">
+    <w:abstractNumId w:val="3"/>
   </w:num>
 </w:numbering>
 </file>
@@ -4313,6 +6914,17 @@
       <w:szCs w:val="26"/>
     </w:rPr>
   </w:style>
+  <w:style w:type="character" w:styleId="Hipervnculo">
+    <w:name w:val="Hyperlink"/>
+    <w:basedOn w:val="Fuentedeprrafopredeter"/>
+    <w:uiPriority w:val="99"/>
+    <w:unhideWhenUsed/>
+    <w:rsid w:val="00981D25"/>
+    <w:rPr>
+      <w:color w:val="0000FF" w:themeColor="hyperlink"/>
+      <w:u w:val="single"/>
+    </w:rPr>
+  </w:style>
 </w:styles>
 </file>
 
@@ -4677,6 +7289,17 @@
       <w:szCs w:val="26"/>
     </w:rPr>
   </w:style>
+  <w:style w:type="character" w:styleId="Hipervnculo">
+    <w:name w:val="Hyperlink"/>
+    <w:basedOn w:val="Fuentedeprrafopredeter"/>
+    <w:uiPriority w:val="99"/>
+    <w:unhideWhenUsed/>
+    <w:rsid w:val="00981D25"/>
+    <w:rPr>
+      <w:color w:val="0000FF" w:themeColor="hyperlink"/>
+      <w:u w:val="single"/>
+    </w:rPr>
+  </w:style>
 </w:styles>
 </file>
 

</xml_diff>